<commit_message>
Added acceptance test for the web server
</commit_message>
<xml_diff>
--- a/docs/AcceptanceTest.docx
+++ b/docs/AcceptanceTest.docx
@@ -1,6 +1,6 @@
 
 <file path=word/document.xml><?xml version="1.0" encoding="utf-8"?>
-<w:document xmlns:mo="http://schemas.microsoft.com/office/mac/office/2008/main" xmlns:ve="http://schemas.openxmlformats.org/markup-compatibility/2006" xmlns:mv="urn:schemas-microsoft-com:mac:vml" xmlns:o="urn:schemas-microsoft-com:office:office" xmlns:r="http://schemas.openxmlformats.org/officeDocument/2006/relationships" xmlns:m="http://schemas.openxmlformats.org/officeDocument/2006/math" xmlns:v="urn:schemas-microsoft-com:vml" xmlns:wp="http://schemas.openxmlformats.org/drawingml/2006/wordprocessingDrawing" xmlns:w10="urn:schemas-microsoft-com:office:word" xmlns:w="http://schemas.openxmlformats.org/wordprocessingml/2006/main" xmlns:wne="http://schemas.microsoft.com/office/word/2006/wordml">
+<w:document xmlns:wpc="http://schemas.microsoft.com/office/word/2010/wordprocessingCanvas" xmlns:mc="http://schemas.openxmlformats.org/markup-compatibility/2006" xmlns:o="urn:schemas-microsoft-com:office:office" xmlns:r="http://schemas.openxmlformats.org/officeDocument/2006/relationships" xmlns:m="http://schemas.openxmlformats.org/officeDocument/2006/math" xmlns:v="urn:schemas-microsoft-com:vml" xmlns:wp14="http://schemas.microsoft.com/office/word/2010/wordprocessingDrawing" xmlns:wp="http://schemas.openxmlformats.org/drawingml/2006/wordprocessingDrawing" xmlns:w10="urn:schemas-microsoft-com:office:word" xmlns:w="http://schemas.openxmlformats.org/wordprocessingml/2006/main" xmlns:w14="http://schemas.microsoft.com/office/word/2010/wordml" xmlns:wpg="http://schemas.microsoft.com/office/word/2010/wordprocessingGroup" xmlns:wpi="http://schemas.microsoft.com/office/word/2010/wordprocessingInk" xmlns:wne="http://schemas.microsoft.com/office/word/2006/wordml" xmlns:wps="http://schemas.microsoft.com/office/word/2010/wordprocessingShape" mc:Ignorable="w14 wp14">
   <w:body>
     <w:p>
       <w:pPr>
@@ -30,109 +30,77 @@
           <w:lang w:val="en-US"/>
         </w:rPr>
       </w:pPr>
-      <w:proofErr w:type="spellStart"/>
       <w:r>
         <w:rPr>
           <w:b w:val="0"/>
           <w:lang w:val="en-US"/>
         </w:rPr>
-        <w:t>TensionCamApp</w:t>
-      </w:r>
-      <w:proofErr w:type="spellEnd"/>
-      <w:r>
+        <w:t>TensionCamApp: Acceptance Tests</w:t>
+      </w:r>
+    </w:p>
+    <w:p>
+      <w:pPr>
+        <w:rPr>
+          <w:lang w:val="en-US"/>
+        </w:rPr>
+      </w:pPr>
+    </w:p>
+    <w:p>
+      <w:pPr>
+        <w:rPr>
+          <w:b/>
+          <w:lang w:val="en-US"/>
+        </w:rPr>
+      </w:pPr>
+      <w:r>
+        <w:rPr>
+          <w:b/>
+          <w:lang w:val="en-US"/>
+        </w:rPr>
+        <w:t>Latest Revision:</w:t>
+      </w:r>
+    </w:p>
+    <w:p>
+      <w:pPr>
+        <w:rPr>
+          <w:lang w:val="en-US"/>
+        </w:rPr>
+      </w:pPr>
+      <w:r>
+        <w:rPr>
+          <w:b/>
+          <w:lang w:val="en-US"/>
+        </w:rPr>
+        <w:t xml:space="preserve">Document Description: </w:t>
+      </w:r>
+      <w:r>
+        <w:rPr>
+          <w:lang w:val="en-US"/>
+        </w:rPr>
+        <w:t xml:space="preserve">Describing existing acceptance tests for the android application “TensionCamApp”. The tests are not directly related to a specific user story, but could include several user stories. </w:t>
+      </w:r>
+    </w:p>
+    <w:p>
+      <w:pPr>
+        <w:rPr>
+          <w:lang w:val="en-US"/>
+        </w:rPr>
+      </w:pPr>
+    </w:p>
+    <w:p>
+      <w:pPr>
+        <w:pStyle w:val="Rubrik2"/>
         <w:rPr>
           <w:b w:val="0"/>
           <w:lang w:val="en-US"/>
         </w:rPr>
-        <w:t>: Acceptance Tests</w:t>
-      </w:r>
-    </w:p>
-    <w:p>
-      <w:pPr>
-        <w:rPr>
-          <w:lang w:val="en-US"/>
-        </w:rPr>
-      </w:pPr>
-    </w:p>
-    <w:p>
-      <w:pPr>
-        <w:rPr>
-          <w:b/>
-          <w:lang w:val="en-US"/>
-        </w:rPr>
-      </w:pPr>
-      <w:r>
-        <w:rPr>
-          <w:b/>
-          <w:lang w:val="en-US"/>
-        </w:rPr>
-        <w:t>Latest Revision:</w:t>
-      </w:r>
-    </w:p>
-    <w:p>
-      <w:pPr>
-        <w:rPr>
-          <w:lang w:val="en-US"/>
-        </w:rPr>
-      </w:pPr>
-      <w:r>
-        <w:rPr>
-          <w:b/>
-          <w:lang w:val="en-US"/>
-        </w:rPr>
-        <w:t xml:space="preserve">Document Description: </w:t>
-      </w:r>
-      <w:r>
-        <w:rPr>
-          <w:lang w:val="en-US"/>
-        </w:rPr>
-        <w:t>Describing existing acceptance tests for the android application “</w:t>
-      </w:r>
-      <w:proofErr w:type="spellStart"/>
-      <w:r>
-        <w:rPr>
-          <w:lang w:val="en-US"/>
-        </w:rPr>
-        <w:t>TensionCamApp</w:t>
-      </w:r>
-      <w:proofErr w:type="spellEnd"/>
-      <w:r>
-        <w:rPr>
-          <w:lang w:val="en-US"/>
-        </w:rPr>
-        <w:t xml:space="preserve">”. The tests are not directly related to a specific user story, but could include several user stories. </w:t>
-      </w:r>
-    </w:p>
-    <w:p>
-      <w:pPr>
-        <w:rPr>
-          <w:lang w:val="en-US"/>
-        </w:rPr>
-      </w:pPr>
-    </w:p>
-    <w:p>
-      <w:pPr>
-        <w:pStyle w:val="Rubrik2"/>
+      </w:pPr>
+      <w:r>
         <w:rPr>
           <w:b w:val="0"/>
           <w:lang w:val="en-US"/>
         </w:rPr>
-      </w:pPr>
-      <w:proofErr w:type="spellStart"/>
-      <w:r>
-        <w:rPr>
-          <w:b w:val="0"/>
-          <w:lang w:val="en-US"/>
-        </w:rPr>
-        <w:t>Veiw</w:t>
-      </w:r>
-      <w:proofErr w:type="spellEnd"/>
-      <w:r>
-        <w:rPr>
-          <w:b w:val="0"/>
-          <w:lang w:val="en-US"/>
-        </w:rPr>
-        <w:t xml:space="preserve"> Key</w:t>
+        <w:t>Veiw Key</w:t>
       </w:r>
     </w:p>
     <w:p>
@@ -147,7 +115,7 @@
       <w:tblPr>
         <w:tblStyle w:val="MediumGrid31"/>
         <w:tblW w:w="0" w:type="auto"/>
-        <w:tblLook w:val="0600"/>
+        <w:tblLook w:val="0600" w:firstRow="0" w:lastRow="0" w:firstColumn="0" w:lastColumn="0" w:noHBand="1" w:noVBand="1"/>
       </w:tblPr>
       <w:tblGrid>
         <w:gridCol w:w="2394"/>
@@ -740,22 +708,193 @@
         <w:rPr>
           <w:lang w:val="en-US"/>
         </w:rPr>
-        <w:t xml:space="preserve">When the icon of the app is pressed, a view with the </w:t>
-      </w:r>
-      <w:proofErr w:type="spellStart"/>
-      <w:r>
-        <w:rPr>
-          <w:lang w:val="en-US"/>
-        </w:rPr>
-        <w:t>TensionCamera</w:t>
-      </w:r>
-      <w:proofErr w:type="spellEnd"/>
-      <w:r>
-        <w:rPr>
-          <w:lang w:val="en-US"/>
-        </w:rPr>
-        <w:t>-logo and a red button is displayed. When the button is pressed it will change shading.</w:t>
-      </w:r>
+        <w:t>When the icon of the app is pressed, a view with the TensionCamera-logo and a red button is displayed. When the button is pressed it will change shading.</w:t>
+      </w:r>
+    </w:p>
+    <w:p>
+      <w:pPr>
+        <w:rPr>
+          <w:lang w:val="en-US"/>
+        </w:rPr>
+      </w:pPr>
+    </w:p>
+    <w:p>
+      <w:pPr>
+        <w:pStyle w:val="Rubrik3"/>
+        <w:rPr>
+          <w:b w:val="0"/>
+          <w:lang w:val="en-US"/>
+        </w:rPr>
+      </w:pPr>
+      <w:r>
+        <w:rPr>
+          <w:b w:val="0"/>
+          <w:lang w:val="en-US"/>
+        </w:rPr>
+        <w:t>Accessing the web server</w:t>
+      </w:r>
+    </w:p>
+    <w:p>
+      <w:pPr>
+        <w:rPr>
+          <w:lang w:val="en-US"/>
+        </w:rPr>
+      </w:pPr>
+      <w:r>
+        <w:rPr>
+          <w:b/>
+          <w:lang w:val="en-US"/>
+        </w:rPr>
+        <w:t xml:space="preserve">Test ID: </w:t>
+      </w:r>
+      <w:r>
+        <w:rPr>
+          <w:lang w:val="en-US"/>
+        </w:rPr>
+        <w:t>TC02</w:t>
+      </w:r>
+    </w:p>
+    <w:p>
+      <w:pPr>
+        <w:rPr>
+          <w:lang w:val="en-US"/>
+        </w:rPr>
+      </w:pPr>
+      <w:r>
+        <w:rPr>
+          <w:b/>
+          <w:lang w:val="en-US"/>
+        </w:rPr>
+        <w:t xml:space="preserve">Test Case description: </w:t>
+      </w:r>
+      <w:r>
+        <w:rPr>
+          <w:lang w:val="en-US"/>
+        </w:rPr>
+        <w:t>Accessing the web server</w:t>
+      </w:r>
+    </w:p>
+    <w:p>
+      <w:pPr>
+        <w:rPr>
+          <w:lang w:val="en-US"/>
+        </w:rPr>
+      </w:pPr>
+      <w:r>
+        <w:rPr>
+          <w:b/>
+          <w:lang w:val="en-US"/>
+        </w:rPr>
+        <w:t xml:space="preserve">Precondition: </w:t>
+      </w:r>
+      <w:r>
+        <w:rPr>
+          <w:lang w:val="en-US"/>
+        </w:rPr>
+        <w:t>Installed and activated web server locally on the computer</w:t>
+      </w:r>
+    </w:p>
+    <w:p>
+      <w:pPr>
+        <w:rPr>
+          <w:lang w:val="en-US"/>
+        </w:rPr>
+      </w:pPr>
+    </w:p>
+    <w:p>
+      <w:pPr>
+        <w:rPr>
+          <w:i/>
+          <w:lang w:val="en-US"/>
+        </w:rPr>
+      </w:pPr>
+      <w:r>
+        <w:rPr>
+          <w:i/>
+          <w:lang w:val="en-US"/>
+        </w:rPr>
+        <w:t>Version 1</w:t>
+      </w:r>
+    </w:p>
+    <w:p>
+      <w:pPr>
+        <w:pStyle w:val="Liststycke"/>
+        <w:numPr>
+          <w:ilvl w:val="0"/>
+          <w:numId w:val="2"/>
+        </w:numPr>
+        <w:rPr>
+          <w:lang w:val="en-US"/>
+        </w:rPr>
+      </w:pPr>
+      <w:r>
+        <w:rPr>
+          <w:lang w:val="en-US"/>
+        </w:rPr>
+        <w:t>Open a web browser</w:t>
+      </w:r>
+    </w:p>
+    <w:p>
+      <w:pPr>
+        <w:pStyle w:val="Liststycke"/>
+        <w:numPr>
+          <w:ilvl w:val="0"/>
+          <w:numId w:val="2"/>
+        </w:numPr>
+        <w:rPr>
+          <w:lang w:val="en-US"/>
+        </w:rPr>
+      </w:pPr>
+      <w:r>
+        <w:rPr>
+          <w:lang w:val="en-US"/>
+        </w:rPr>
+        <w:t>Enter the following address: localhost/8080</w:t>
+      </w:r>
+    </w:p>
+    <w:p>
+      <w:pPr>
+        <w:rPr>
+          <w:lang w:val="en-US"/>
+        </w:rPr>
+      </w:pPr>
+    </w:p>
+    <w:p>
+      <w:pPr>
+        <w:rPr>
+          <w:i/>
+          <w:lang w:val="en-US"/>
+        </w:rPr>
+      </w:pPr>
+      <w:r>
+        <w:rPr>
+          <w:i/>
+          <w:lang w:val="en-US"/>
+        </w:rPr>
+        <w:t>Expected Result</w:t>
+      </w:r>
+    </w:p>
+    <w:p>
+      <w:pPr>
+        <w:rPr>
+          <w:lang w:val="en-US"/>
+        </w:rPr>
+      </w:pPr>
+      <w:r>
+        <w:rPr>
+          <w:lang w:val="en-US"/>
+        </w:rPr>
+        <w:t>When the address is executed the user should be redirected to the main page of the web server.</w:t>
+      </w:r>
+      <w:bookmarkStart w:id="0" w:name="_GoBack"/>
+      <w:bookmarkEnd w:id="0"/>
+    </w:p>
+    <w:p>
+      <w:pPr>
+        <w:rPr>
+          <w:lang w:val="en-US"/>
+        </w:rPr>
+      </w:pPr>
     </w:p>
     <w:sectPr>
       <w:pgSz w:w="11900" w:h="16840"/>
@@ -767,9 +906,9 @@
 </file>
 
 <file path=word/numbering.xml><?xml version="1.0" encoding="utf-8"?>
-<w:numbering xmlns:mo="http://schemas.microsoft.com/office/mac/office/2008/main" xmlns:ve="http://schemas.openxmlformats.org/markup-compatibility/2006" xmlns:mv="urn:schemas-microsoft-com:mac:vml" xmlns:o="urn:schemas-microsoft-com:office:office" xmlns:r="http://schemas.openxmlformats.org/officeDocument/2006/relationships" xmlns:m="http://schemas.openxmlformats.org/officeDocument/2006/math" xmlns:v="urn:schemas-microsoft-com:vml" xmlns:wp="http://schemas.openxmlformats.org/drawingml/2006/wordprocessingDrawing" xmlns:w10="urn:schemas-microsoft-com:office:word" xmlns:w="http://schemas.openxmlformats.org/wordprocessingml/2006/main" xmlns:wne="http://schemas.microsoft.com/office/word/2006/wordml">
+<w:numbering xmlns:wpc="http://schemas.microsoft.com/office/word/2010/wordprocessingCanvas" xmlns:mc="http://schemas.openxmlformats.org/markup-compatibility/2006" xmlns:o="urn:schemas-microsoft-com:office:office" xmlns:r="http://schemas.openxmlformats.org/officeDocument/2006/relationships" xmlns:m="http://schemas.openxmlformats.org/officeDocument/2006/math" xmlns:v="urn:schemas-microsoft-com:vml" xmlns:wp14="http://schemas.microsoft.com/office/word/2010/wordprocessingDrawing" xmlns:wp="http://schemas.openxmlformats.org/drawingml/2006/wordprocessingDrawing" xmlns:w10="urn:schemas-microsoft-com:office:word" xmlns:w="http://schemas.openxmlformats.org/wordprocessingml/2006/main" xmlns:w14="http://schemas.microsoft.com/office/word/2010/wordml" xmlns:wpg="http://schemas.microsoft.com/office/word/2010/wordprocessingGroup" xmlns:wpi="http://schemas.microsoft.com/office/word/2010/wordprocessingInk" xmlns:wne="http://schemas.microsoft.com/office/word/2006/wordml" xmlns:wps="http://schemas.microsoft.com/office/word/2010/wordprocessingShape" mc:Ignorable="w14 wp14">
   <w:abstractNum w:abstractNumId="0">
-    <w:nsid w:val="717C7D91"/>
+    <w:nsid w:val="502E4347"/>
     <w:multiLevelType w:val="hybridMultilevel"/>
     <w:tmpl w:val="A130589E"/>
     <w:lvl w:ilvl="0" w:tplc="041D000F">
@@ -857,14 +996,106 @@
       </w:pPr>
     </w:lvl>
   </w:abstractNum>
+  <w:abstractNum w:abstractNumId="1">
+    <w:nsid w:val="717C7D91"/>
+    <w:multiLevelType w:val="hybridMultilevel"/>
+    <w:tmpl w:val="A130589E"/>
+    <w:lvl w:ilvl="0" w:tplc="041D000F">
+      <w:start w:val="1"/>
+      <w:numFmt w:val="decimal"/>
+      <w:lvlText w:val="%1."/>
+      <w:lvlJc w:val="left"/>
+      <w:pPr>
+        <w:ind w:left="720" w:hanging="360"/>
+      </w:pPr>
+      <w:rPr>
+        <w:rFonts w:hint="default"/>
+      </w:rPr>
+    </w:lvl>
+    <w:lvl w:ilvl="1" w:tplc="041D0019" w:tentative="1">
+      <w:start w:val="1"/>
+      <w:numFmt w:val="lowerLetter"/>
+      <w:lvlText w:val="%2."/>
+      <w:lvlJc w:val="left"/>
+      <w:pPr>
+        <w:ind w:left="1440" w:hanging="360"/>
+      </w:pPr>
+    </w:lvl>
+    <w:lvl w:ilvl="2" w:tplc="041D001B" w:tentative="1">
+      <w:start w:val="1"/>
+      <w:numFmt w:val="lowerRoman"/>
+      <w:lvlText w:val="%3."/>
+      <w:lvlJc w:val="right"/>
+      <w:pPr>
+        <w:ind w:left="2160" w:hanging="180"/>
+      </w:pPr>
+    </w:lvl>
+    <w:lvl w:ilvl="3" w:tplc="041D000F" w:tentative="1">
+      <w:start w:val="1"/>
+      <w:numFmt w:val="decimal"/>
+      <w:lvlText w:val="%4."/>
+      <w:lvlJc w:val="left"/>
+      <w:pPr>
+        <w:ind w:left="2880" w:hanging="360"/>
+      </w:pPr>
+    </w:lvl>
+    <w:lvl w:ilvl="4" w:tplc="041D0019" w:tentative="1">
+      <w:start w:val="1"/>
+      <w:numFmt w:val="lowerLetter"/>
+      <w:lvlText w:val="%5."/>
+      <w:lvlJc w:val="left"/>
+      <w:pPr>
+        <w:ind w:left="3600" w:hanging="360"/>
+      </w:pPr>
+    </w:lvl>
+    <w:lvl w:ilvl="5" w:tplc="041D001B" w:tentative="1">
+      <w:start w:val="1"/>
+      <w:numFmt w:val="lowerRoman"/>
+      <w:lvlText w:val="%6."/>
+      <w:lvlJc w:val="right"/>
+      <w:pPr>
+        <w:ind w:left="4320" w:hanging="180"/>
+      </w:pPr>
+    </w:lvl>
+    <w:lvl w:ilvl="6" w:tplc="041D000F" w:tentative="1">
+      <w:start w:val="1"/>
+      <w:numFmt w:val="decimal"/>
+      <w:lvlText w:val="%7."/>
+      <w:lvlJc w:val="left"/>
+      <w:pPr>
+        <w:ind w:left="5040" w:hanging="360"/>
+      </w:pPr>
+    </w:lvl>
+    <w:lvl w:ilvl="7" w:tplc="041D0019" w:tentative="1">
+      <w:start w:val="1"/>
+      <w:numFmt w:val="lowerLetter"/>
+      <w:lvlText w:val="%8."/>
+      <w:lvlJc w:val="left"/>
+      <w:pPr>
+        <w:ind w:left="5760" w:hanging="360"/>
+      </w:pPr>
+    </w:lvl>
+    <w:lvl w:ilvl="8" w:tplc="041D001B" w:tentative="1">
+      <w:start w:val="1"/>
+      <w:numFmt w:val="lowerRoman"/>
+      <w:lvlText w:val="%9."/>
+      <w:lvlJc w:val="right"/>
+      <w:pPr>
+        <w:ind w:left="6480" w:hanging="180"/>
+      </w:pPr>
+    </w:lvl>
+  </w:abstractNum>
   <w:num w:numId="1">
+    <w:abstractNumId w:val="1"/>
+  </w:num>
+  <w:num w:numId="2">
     <w:abstractNumId w:val="0"/>
   </w:num>
 </w:numbering>
 </file>
 
 <file path=word/styles.xml><?xml version="1.0" encoding="utf-8"?>
-<w:styles xmlns:r="http://schemas.openxmlformats.org/officeDocument/2006/relationships" xmlns:w="http://schemas.openxmlformats.org/wordprocessingml/2006/main">
+<w:styles xmlns:mc="http://schemas.openxmlformats.org/markup-compatibility/2006" xmlns:r="http://schemas.openxmlformats.org/officeDocument/2006/relationships" xmlns:w="http://schemas.openxmlformats.org/wordprocessingml/2006/main" xmlns:w14="http://schemas.microsoft.com/office/word/2010/wordml" mc:Ignorable="w14">
   <w:docDefaults>
     <w:rPrDefault>
       <w:rPr>
@@ -876,7 +1107,7 @@
     </w:rPrDefault>
     <w:pPrDefault/>
   </w:docDefaults>
-  <w:latentStyles w:defLockedState="0" w:defUIPriority="99" w:defSemiHidden="1" w:defUnhideWhenUsed="1" w:defQFormat="0" w:count="276">
+  <w:latentStyles w:defLockedState="0" w:defUIPriority="99" w:defSemiHidden="1" w:defUnhideWhenUsed="1" w:defQFormat="0" w:count="267">
     <w:lsdException w:name="Normal" w:semiHidden="0" w:uiPriority="0" w:unhideWhenUsed="0" w:qFormat="1"/>
     <w:lsdException w:name="heading 1" w:semiHidden="0" w:uiPriority="9" w:unhideWhenUsed="0" w:qFormat="1"/>
     <w:lsdException w:name="heading 2" w:uiPriority="9" w:qFormat="1"/>
@@ -1089,16 +1320,17 @@
       <w:color w:val="4F81BD" w:themeColor="accent1"/>
     </w:rPr>
   </w:style>
-  <w:style w:type="character" w:default="1" w:styleId="Standardstycketypsnitt">
+  <w:style w:type="character" w:default="1" w:styleId="Standardstycketeckensnitt">
     <w:name w:val="Default Paragraph Font"/>
+    <w:uiPriority w:val="1"/>
     <w:semiHidden/>
     <w:unhideWhenUsed/>
   </w:style>
   <w:style w:type="table" w:default="1" w:styleId="Normaltabell">
     <w:name w:val="Normal Table"/>
+    <w:uiPriority w:val="99"/>
     <w:semiHidden/>
     <w:unhideWhenUsed/>
-    <w:qFormat/>
     <w:tblPr>
       <w:tblInd w:w="0" w:type="dxa"/>
       <w:tblCellMar>
@@ -1111,12 +1343,13 @@
   </w:style>
   <w:style w:type="numbering" w:default="1" w:styleId="Ingenlista">
     <w:name w:val="No List"/>
+    <w:uiPriority w:val="99"/>
     <w:semiHidden/>
     <w:unhideWhenUsed/>
   </w:style>
   <w:style w:type="character" w:customStyle="1" w:styleId="Rubrik1Char">
     <w:name w:val="Rubrik 1 Char"/>
-    <w:basedOn w:val="Standardstycketypsnitt"/>
+    <w:basedOn w:val="Standardstycketeckensnitt"/>
     <w:link w:val="Rubrik1"/>
     <w:uiPriority w:val="9"/>
     <w:rsid w:val="00510F53"/>
@@ -1274,7 +1507,7 @@
   </w:style>
   <w:style w:type="character" w:customStyle="1" w:styleId="Rubrik2Char">
     <w:name w:val="Rubrik 2 Char"/>
-    <w:basedOn w:val="Standardstycketypsnitt"/>
+    <w:basedOn w:val="Standardstycketeckensnitt"/>
     <w:link w:val="Rubrik2"/>
     <w:uiPriority w:val="9"/>
     <w:rsid w:val="0049633A"/>
@@ -1289,7 +1522,7 @@
   </w:style>
   <w:style w:type="character" w:customStyle="1" w:styleId="Rubrik3Char">
     <w:name w:val="Rubrik 3 Char"/>
-    <w:basedOn w:val="Standardstycketypsnitt"/>
+    <w:basedOn w:val="Standardstycketeckensnitt"/>
     <w:link w:val="Rubrik3"/>
     <w:uiPriority w:val="9"/>
     <w:rsid w:val="0049633A"/>
@@ -1310,6 +1543,196 @@
       <w:ind w:left="720"/>
       <w:contextualSpacing/>
     </w:pPr>
+  </w:style>
+</w:styles>
+</file>
+
+<file path=word/stylesWithEffects.xml><?xml version="1.0" encoding="utf-8"?>
+<w:styles xmlns:wpc="http://schemas.microsoft.com/office/word/2010/wordprocessingCanvas" xmlns:mc="http://schemas.openxmlformats.org/markup-compatibility/2006" xmlns:o="urn:schemas-microsoft-com:office:office" xmlns:r="http://schemas.openxmlformats.org/officeDocument/2006/relationships" xmlns:m="http://schemas.openxmlformats.org/officeDocument/2006/math" xmlns:v="urn:schemas-microsoft-com:vml" xmlns:wp14="http://schemas.microsoft.com/office/word/2010/wordprocessingDrawing" xmlns:wp="http://schemas.openxmlformats.org/drawingml/2006/wordprocessingDrawing" xmlns:w10="urn:schemas-microsoft-com:office:word" xmlns:w="http://schemas.openxmlformats.org/wordprocessingml/2006/main" xmlns:w14="http://schemas.microsoft.com/office/word/2010/wordml" xmlns:wpg="http://schemas.microsoft.com/office/word/2010/wordprocessingGroup" xmlns:wpi="http://schemas.microsoft.com/office/word/2010/wordprocessingInk" xmlns:wne="http://schemas.microsoft.com/office/word/2006/wordml" xmlns:wps="http://schemas.microsoft.com/office/word/2010/wordprocessingShape" mc:Ignorable="w14 wp14">
+  <w:docDefaults>
+    <w:rPrDefault>
+      <w:rPr>
+        <w:rFonts w:asciiTheme="minorHAnsi" w:eastAsiaTheme="minorEastAsia" w:hAnsiTheme="minorHAnsi" w:cstheme="minorBidi"/>
+        <w:sz w:val="22"/>
+        <w:szCs w:val="22"/>
+        <w:lang w:val="sv-SE" w:eastAsia="sv-SE" w:bidi="ar-SA"/>
+      </w:rPr>
+    </w:rPrDefault>
+    <w:pPrDefault>
+      <w:pPr>
+        <w:spacing w:after="200" w:line="276" w:lineRule="auto"/>
+      </w:pPr>
+    </w:pPrDefault>
+  </w:docDefaults>
+  <w:latentStyles w:defLockedState="0" w:defUIPriority="99" w:defSemiHidden="1" w:defUnhideWhenUsed="1" w:defQFormat="0" w:count="267">
+    <w:lsdException w:name="Normal" w:semiHidden="0" w:uiPriority="0" w:unhideWhenUsed="0" w:qFormat="1"/>
+    <w:lsdException w:name="heading 1" w:semiHidden="0" w:uiPriority="9" w:unhideWhenUsed="0" w:qFormat="1"/>
+    <w:lsdException w:name="heading 2" w:uiPriority="9" w:qFormat="1"/>
+    <w:lsdException w:name="heading 3" w:uiPriority="9" w:qFormat="1"/>
+    <w:lsdException w:name="heading 4" w:uiPriority="9" w:qFormat="1"/>
+    <w:lsdException w:name="heading 5" w:uiPriority="9" w:qFormat="1"/>
+    <w:lsdException w:name="heading 6" w:uiPriority="9" w:qFormat="1"/>
+    <w:lsdException w:name="heading 7" w:uiPriority="9" w:qFormat="1"/>
+    <w:lsdException w:name="heading 8" w:uiPriority="9" w:qFormat="1"/>
+    <w:lsdException w:name="heading 9" w:uiPriority="9" w:qFormat="1"/>
+    <w:lsdException w:name="toc 1" w:uiPriority="39"/>
+    <w:lsdException w:name="toc 2" w:uiPriority="39"/>
+    <w:lsdException w:name="toc 3" w:uiPriority="39"/>
+    <w:lsdException w:name="toc 4" w:uiPriority="39"/>
+    <w:lsdException w:name="toc 5" w:uiPriority="39"/>
+    <w:lsdException w:name="toc 6" w:uiPriority="39"/>
+    <w:lsdException w:name="toc 7" w:uiPriority="39"/>
+    <w:lsdException w:name="toc 8" w:uiPriority="39"/>
+    <w:lsdException w:name="toc 9" w:uiPriority="39"/>
+    <w:lsdException w:name="caption" w:uiPriority="35" w:qFormat="1"/>
+    <w:lsdException w:name="Title" w:semiHidden="0" w:uiPriority="10" w:unhideWhenUsed="0" w:qFormat="1"/>
+    <w:lsdException w:name="Default Paragraph Font" w:uiPriority="1"/>
+    <w:lsdException w:name="Subtitle" w:semiHidden="0" w:uiPriority="11" w:unhideWhenUsed="0" w:qFormat="1"/>
+    <w:lsdException w:name="Strong" w:semiHidden="0" w:uiPriority="22" w:unhideWhenUsed="0" w:qFormat="1"/>
+    <w:lsdException w:name="Emphasis" w:semiHidden="0" w:uiPriority="20" w:unhideWhenUsed="0" w:qFormat="1"/>
+    <w:lsdException w:name="Table Grid" w:semiHidden="0" w:uiPriority="59" w:unhideWhenUsed="0"/>
+    <w:lsdException w:name="Placeholder Text" w:unhideWhenUsed="0"/>
+    <w:lsdException w:name="No Spacing" w:semiHidden="0" w:uiPriority="1" w:unhideWhenUsed="0" w:qFormat="1"/>
+    <w:lsdException w:name="Light Shading" w:semiHidden="0" w:uiPriority="60" w:unhideWhenUsed="0"/>
+    <w:lsdException w:name="Light List" w:semiHidden="0" w:uiPriority="61" w:unhideWhenUsed="0"/>
+    <w:lsdException w:name="Light Grid" w:semiHidden="0" w:uiPriority="62" w:unhideWhenUsed="0"/>
+    <w:lsdException w:name="Medium Shading 1" w:semiHidden="0" w:uiPriority="63" w:unhideWhenUsed="0"/>
+    <w:lsdException w:name="Medium Shading 2" w:semiHidden="0" w:uiPriority="64" w:unhideWhenUsed="0"/>
+    <w:lsdException w:name="Medium List 1" w:semiHidden="0" w:uiPriority="65" w:unhideWhenUsed="0"/>
+    <w:lsdException w:name="Medium List 2" w:semiHidden="0" w:uiPriority="66" w:unhideWhenUsed="0"/>
+    <w:lsdException w:name="Medium Grid 1" w:semiHidden="0" w:uiPriority="67" w:unhideWhenUsed="0"/>
+    <w:lsdException w:name="Medium Grid 2" w:semiHidden="0" w:uiPriority="68" w:unhideWhenUsed="0"/>
+    <w:lsdException w:name="Medium Grid 3" w:semiHidden="0" w:uiPriority="69" w:unhideWhenUsed="0"/>
+    <w:lsdException w:name="Dark List" w:semiHidden="0" w:uiPriority="70" w:unhideWhenUsed="0"/>
+    <w:lsdException w:name="Colorful Shading" w:semiHidden="0" w:uiPriority="71" w:unhideWhenUsed="0"/>
+    <w:lsdException w:name="Colorful List" w:semiHidden="0" w:uiPriority="72" w:unhideWhenUsed="0"/>
+    <w:lsdException w:name="Colorful Grid" w:semiHidden="0" w:uiPriority="73" w:unhideWhenUsed="0"/>
+    <w:lsdException w:name="Light Shading Accent 1" w:semiHidden="0" w:uiPriority="60" w:unhideWhenUsed="0"/>
+    <w:lsdException w:name="Light List Accent 1" w:semiHidden="0" w:uiPriority="61" w:unhideWhenUsed="0"/>
+    <w:lsdException w:name="Light Grid Accent 1" w:semiHidden="0" w:uiPriority="62" w:unhideWhenUsed="0"/>
+    <w:lsdException w:name="Medium Shading 1 Accent 1" w:semiHidden="0" w:uiPriority="63" w:unhideWhenUsed="0"/>
+    <w:lsdException w:name="Medium Shading 2 Accent 1" w:semiHidden="0" w:uiPriority="64" w:unhideWhenUsed="0"/>
+    <w:lsdException w:name="Medium List 1 Accent 1" w:semiHidden="0" w:uiPriority="65" w:unhideWhenUsed="0"/>
+    <w:lsdException w:name="Revision" w:unhideWhenUsed="0"/>
+    <w:lsdException w:name="List Paragraph" w:semiHidden="0" w:uiPriority="34" w:unhideWhenUsed="0" w:qFormat="1"/>
+    <w:lsdException w:name="Quote" w:semiHidden="0" w:uiPriority="29" w:unhideWhenUsed="0" w:qFormat="1"/>
+    <w:lsdException w:name="Intense Quote" w:semiHidden="0" w:uiPriority="30" w:unhideWhenUsed="0" w:qFormat="1"/>
+    <w:lsdException w:name="Medium List 2 Accent 1" w:semiHidden="0" w:uiPriority="66" w:unhideWhenUsed="0"/>
+    <w:lsdException w:name="Medium Grid 1 Accent 1" w:semiHidden="0" w:uiPriority="67" w:unhideWhenUsed="0"/>
+    <w:lsdException w:name="Medium Grid 2 Accent 1" w:semiHidden="0" w:uiPriority="68" w:unhideWhenUsed="0"/>
+    <w:lsdException w:name="Medium Grid 3 Accent 1" w:semiHidden="0" w:uiPriority="69" w:unhideWhenUsed="0"/>
+    <w:lsdException w:name="Dark List Accent 1" w:semiHidden="0" w:uiPriority="70" w:unhideWhenUsed="0"/>
+    <w:lsdException w:name="Colorful Shading Accent 1" w:semiHidden="0" w:uiPriority="71" w:unhideWhenUsed="0"/>
+    <w:lsdException w:name="Colorful List Accent 1" w:semiHidden="0" w:uiPriority="72" w:unhideWhenUsed="0"/>
+    <w:lsdException w:name="Colorful Grid Accent 1" w:semiHidden="0" w:uiPriority="73" w:unhideWhenUsed="0"/>
+    <w:lsdException w:name="Light Shading Accent 2" w:semiHidden="0" w:uiPriority="60" w:unhideWhenUsed="0"/>
+    <w:lsdException w:name="Light List Accent 2" w:semiHidden="0" w:uiPriority="61" w:unhideWhenUsed="0"/>
+    <w:lsdException w:name="Light Grid Accent 2" w:semiHidden="0" w:uiPriority="62" w:unhideWhenUsed="0"/>
+    <w:lsdException w:name="Medium Shading 1 Accent 2" w:semiHidden="0" w:uiPriority="63" w:unhideWhenUsed="0"/>
+    <w:lsdException w:name="Medium Shading 2 Accent 2" w:semiHidden="0" w:uiPriority="64" w:unhideWhenUsed="0"/>
+    <w:lsdException w:name="Medium List 1 Accent 2" w:semiHidden="0" w:uiPriority="65" w:unhideWhenUsed="0"/>
+    <w:lsdException w:name="Medium List 2 Accent 2" w:semiHidden="0" w:uiPriority="66" w:unhideWhenUsed="0"/>
+    <w:lsdException w:name="Medium Grid 1 Accent 2" w:semiHidden="0" w:uiPriority="67" w:unhideWhenUsed="0"/>
+    <w:lsdException w:name="Medium Grid 2 Accent 2" w:semiHidden="0" w:uiPriority="68" w:unhideWhenUsed="0"/>
+    <w:lsdException w:name="Medium Grid 3 Accent 2" w:semiHidden="0" w:uiPriority="69" w:unhideWhenUsed="0"/>
+    <w:lsdException w:name="Dark List Accent 2" w:semiHidden="0" w:uiPriority="70" w:unhideWhenUsed="0"/>
+    <w:lsdException w:name="Colorful Shading Accent 2" w:semiHidden="0" w:uiPriority="71" w:unhideWhenUsed="0"/>
+    <w:lsdException w:name="Colorful List Accent 2" w:semiHidden="0" w:uiPriority="72" w:unhideWhenUsed="0"/>
+    <w:lsdException w:name="Colorful Grid Accent 2" w:semiHidden="0" w:uiPriority="73" w:unhideWhenUsed="0"/>
+    <w:lsdException w:name="Light Shading Accent 3" w:semiHidden="0" w:uiPriority="60" w:unhideWhenUsed="0"/>
+    <w:lsdException w:name="Light List Accent 3" w:semiHidden="0" w:uiPriority="61" w:unhideWhenUsed="0"/>
+    <w:lsdException w:name="Light Grid Accent 3" w:semiHidden="0" w:uiPriority="62" w:unhideWhenUsed="0"/>
+    <w:lsdException w:name="Medium Shading 1 Accent 3" w:semiHidden="0" w:uiPriority="63" w:unhideWhenUsed="0"/>
+    <w:lsdException w:name="Medium Shading 2 Accent 3" w:semiHidden="0" w:uiPriority="64" w:unhideWhenUsed="0"/>
+    <w:lsdException w:name="Medium List 1 Accent 3" w:semiHidden="0" w:uiPriority="65" w:unhideWhenUsed="0"/>
+    <w:lsdException w:name="Medium List 2 Accent 3" w:semiHidden="0" w:uiPriority="66" w:unhideWhenUsed="0"/>
+    <w:lsdException w:name="Medium Grid 1 Accent 3" w:semiHidden="0" w:uiPriority="67" w:unhideWhenUsed="0"/>
+    <w:lsdException w:name="Medium Grid 2 Accent 3" w:semiHidden="0" w:uiPriority="68" w:unhideWhenUsed="0"/>
+    <w:lsdException w:name="Medium Grid 3 Accent 3" w:semiHidden="0" w:uiPriority="69" w:unhideWhenUsed="0"/>
+    <w:lsdException w:name="Dark List Accent 3" w:semiHidden="0" w:uiPriority="70" w:unhideWhenUsed="0"/>
+    <w:lsdException w:name="Colorful Shading Accent 3" w:semiHidden="0" w:uiPriority="71" w:unhideWhenUsed="0"/>
+    <w:lsdException w:name="Colorful List Accent 3" w:semiHidden="0" w:uiPriority="72" w:unhideWhenUsed="0"/>
+    <w:lsdException w:name="Colorful Grid Accent 3" w:semiHidden="0" w:uiPriority="73" w:unhideWhenUsed="0"/>
+    <w:lsdException w:name="Light Shading Accent 4" w:semiHidden="0" w:uiPriority="60" w:unhideWhenUsed="0"/>
+    <w:lsdException w:name="Light List Accent 4" w:semiHidden="0" w:uiPriority="61" w:unhideWhenUsed="0"/>
+    <w:lsdException w:name="Light Grid Accent 4" w:semiHidden="0" w:uiPriority="62" w:unhideWhenUsed="0"/>
+    <w:lsdException w:name="Medium Shading 1 Accent 4" w:semiHidden="0" w:uiPriority="63" w:unhideWhenUsed="0"/>
+    <w:lsdException w:name="Medium Shading 2 Accent 4" w:semiHidden="0" w:uiPriority="64" w:unhideWhenUsed="0"/>
+    <w:lsdException w:name="Medium List 1 Accent 4" w:semiHidden="0" w:uiPriority="65" w:unhideWhenUsed="0"/>
+    <w:lsdException w:name="Medium List 2 Accent 4" w:semiHidden="0" w:uiPriority="66" w:unhideWhenUsed="0"/>
+    <w:lsdException w:name="Medium Grid 1 Accent 4" w:semiHidden="0" w:uiPriority="67" w:unhideWhenUsed="0"/>
+    <w:lsdException w:name="Medium Grid 2 Accent 4" w:semiHidden="0" w:uiPriority="68" w:unhideWhenUsed="0"/>
+    <w:lsdException w:name="Medium Grid 3 Accent 4" w:semiHidden="0" w:uiPriority="69" w:unhideWhenUsed="0"/>
+    <w:lsdException w:name="Dark List Accent 4" w:semiHidden="0" w:uiPriority="70" w:unhideWhenUsed="0"/>
+    <w:lsdException w:name="Colorful Shading Accent 4" w:semiHidden="0" w:uiPriority="71" w:unhideWhenUsed="0"/>
+    <w:lsdException w:name="Colorful List Accent 4" w:semiHidden="0" w:uiPriority="72" w:unhideWhenUsed="0"/>
+    <w:lsdException w:name="Colorful Grid Accent 4" w:semiHidden="0" w:uiPriority="73" w:unhideWhenUsed="0"/>
+    <w:lsdException w:name="Light Shading Accent 5" w:semiHidden="0" w:uiPriority="60" w:unhideWhenUsed="0"/>
+    <w:lsdException w:name="Light List Accent 5" w:semiHidden="0" w:uiPriority="61" w:unhideWhenUsed="0"/>
+    <w:lsdException w:name="Light Grid Accent 5" w:semiHidden="0" w:uiPriority="62" w:unhideWhenUsed="0"/>
+    <w:lsdException w:name="Medium Shading 1 Accent 5" w:semiHidden="0" w:uiPriority="63" w:unhideWhenUsed="0"/>
+    <w:lsdException w:name="Medium Shading 2 Accent 5" w:semiHidden="0" w:uiPriority="64" w:unhideWhenUsed="0"/>
+    <w:lsdException w:name="Medium List 1 Accent 5" w:semiHidden="0" w:uiPriority="65" w:unhideWhenUsed="0"/>
+    <w:lsdException w:name="Medium List 2 Accent 5" w:semiHidden="0" w:uiPriority="66" w:unhideWhenUsed="0"/>
+    <w:lsdException w:name="Medium Grid 1 Accent 5" w:semiHidden="0" w:uiPriority="67" w:unhideWhenUsed="0"/>
+    <w:lsdException w:name="Medium Grid 2 Accent 5" w:semiHidden="0" w:uiPriority="68" w:unhideWhenUsed="0"/>
+    <w:lsdException w:name="Medium Grid 3 Accent 5" w:semiHidden="0" w:uiPriority="69" w:unhideWhenUsed="0"/>
+    <w:lsdException w:name="Dark List Accent 5" w:semiHidden="0" w:uiPriority="70" w:unhideWhenUsed="0"/>
+    <w:lsdException w:name="Colorful Shading Accent 5" w:semiHidden="0" w:uiPriority="71" w:unhideWhenUsed="0"/>
+    <w:lsdException w:name="Colorful List Accent 5" w:semiHidden="0" w:uiPriority="72" w:unhideWhenUsed="0"/>
+    <w:lsdException w:name="Colorful Grid Accent 5" w:semiHidden="0" w:uiPriority="73" w:unhideWhenUsed="0"/>
+    <w:lsdException w:name="Light Shading Accent 6" w:semiHidden="0" w:uiPriority="60" w:unhideWhenUsed="0"/>
+    <w:lsdException w:name="Light List Accent 6" w:semiHidden="0" w:uiPriority="61" w:unhideWhenUsed="0"/>
+    <w:lsdException w:name="Light Grid Accent 6" w:semiHidden="0" w:uiPriority="62" w:unhideWhenUsed="0"/>
+    <w:lsdException w:name="Medium Shading 1 Accent 6" w:semiHidden="0" w:uiPriority="63" w:unhideWhenUsed="0"/>
+    <w:lsdException w:name="Medium Shading 2 Accent 6" w:semiHidden="0" w:uiPriority="64" w:unhideWhenUsed="0"/>
+    <w:lsdException w:name="Medium List 1 Accent 6" w:semiHidden="0" w:uiPriority="65" w:unhideWhenUsed="0"/>
+    <w:lsdException w:name="Medium List 2 Accent 6" w:semiHidden="0" w:uiPriority="66" w:unhideWhenUsed="0"/>
+    <w:lsdException w:name="Medium Grid 1 Accent 6" w:semiHidden="0" w:uiPriority="67" w:unhideWhenUsed="0"/>
+    <w:lsdException w:name="Medium Grid 2 Accent 6" w:semiHidden="0" w:uiPriority="68" w:unhideWhenUsed="0"/>
+    <w:lsdException w:name="Medium Grid 3 Accent 6" w:semiHidden="0" w:uiPriority="69" w:unhideWhenUsed="0"/>
+    <w:lsdException w:name="Dark List Accent 6" w:semiHidden="0" w:uiPriority="70" w:unhideWhenUsed="0"/>
+    <w:lsdException w:name="Colorful Shading Accent 6" w:semiHidden="0" w:uiPriority="71" w:unhideWhenUsed="0"/>
+    <w:lsdException w:name="Colorful List Accent 6" w:semiHidden="0" w:uiPriority="72" w:unhideWhenUsed="0"/>
+    <w:lsdException w:name="Colorful Grid Accent 6" w:semiHidden="0" w:uiPriority="73" w:unhideWhenUsed="0"/>
+    <w:lsdException w:name="Subtle Emphasis" w:semiHidden="0" w:uiPriority="19" w:unhideWhenUsed="0" w:qFormat="1"/>
+    <w:lsdException w:name="Intense Emphasis" w:semiHidden="0" w:uiPriority="21" w:unhideWhenUsed="0" w:qFormat="1"/>
+    <w:lsdException w:name="Subtle Reference" w:semiHidden="0" w:uiPriority="31" w:unhideWhenUsed="0" w:qFormat="1"/>
+    <w:lsdException w:name="Intense Reference" w:semiHidden="0" w:uiPriority="32" w:unhideWhenUsed="0" w:qFormat="1"/>
+    <w:lsdException w:name="Book Title" w:semiHidden="0" w:uiPriority="33" w:unhideWhenUsed="0" w:qFormat="1"/>
+    <w:lsdException w:name="Bibliography" w:uiPriority="37"/>
+    <w:lsdException w:name="TOC Heading" w:uiPriority="39" w:qFormat="1"/>
+  </w:latentStyles>
+  <w:style w:type="paragraph" w:default="1" w:styleId="Normal">
+    <w:name w:val="Normal"/>
+    <w:qFormat/>
+  </w:style>
+  <w:style w:type="character" w:default="1" w:styleId="Standardstycketeckensnitt">
+    <w:name w:val="Default Paragraph Font"/>
+    <w:uiPriority w:val="1"/>
+    <w:semiHidden/>
+    <w:unhideWhenUsed/>
+  </w:style>
+  <w:style w:type="table" w:default="1" w:styleId="Normaltabell">
+    <w:name w:val="Normal Table"/>
+    <w:uiPriority w:val="99"/>
+    <w:semiHidden/>
+    <w:unhideWhenUsed/>
+    <w:tblPr>
+      <w:tblInd w:w="0" w:type="dxa"/>
+      <w:tblCellMar>
+        <w:top w:w="0" w:type="dxa"/>
+        <w:left w:w="108" w:type="dxa"/>
+        <w:bottom w:w="0" w:type="dxa"/>
+        <w:right w:w="108" w:type="dxa"/>
+      </w:tblCellMar>
+    </w:tblPr>
+  </w:style>
+  <w:style w:type="numbering" w:default="1" w:styleId="Ingenlista">
+    <w:name w:val="No List"/>
+    <w:uiPriority w:val="99"/>
+    <w:semiHidden/>
+    <w:unhideWhenUsed/>
   </w:style>
 </w:styles>
 </file>

</xml_diff>

<commit_message>
Updated the acceptence test, still not related to specific user stories as in WatchMe
</commit_message>
<xml_diff>
--- a/docs/AcceptanceTest.docx
+++ b/docs/AcceptanceTest.docx
@@ -802,21 +802,51 @@
         <w:rPr>
           <w:lang w:val="en-US"/>
         </w:rPr>
-        <w:t xml:space="preserve">When the icon of the application is pressed, a view with the </w:t>
+        <w:t xml:space="preserve">The user should be presented a </w:t>
+      </w:r>
+      <w:r>
+        <w:rPr>
+          <w:lang w:val="en-US"/>
+        </w:rPr>
+        <w:t xml:space="preserve">view with the </w:t>
       </w:r>
       <w:proofErr w:type="spellStart"/>
       <w:r>
         <w:rPr>
           <w:lang w:val="en-US"/>
         </w:rPr>
-        <w:t>TensionCamera</w:t>
+        <w:t>TensionC</w:t>
+      </w:r>
+      <w:r>
+        <w:rPr>
+          <w:lang w:val="en-US"/>
+        </w:rPr>
+        <w:t>amera</w:t>
       </w:r>
       <w:proofErr w:type="spellEnd"/>
       <w:r>
         <w:rPr>
           <w:lang w:val="en-US"/>
         </w:rPr>
-        <w:t>-logo and a loading bar is displayed which and after a few seconds the client is redirected to the camera mode.</w:t>
+        <w:t xml:space="preserve">-logo and a loading bar </w:t>
+      </w:r>
+      <w:r>
+        <w:rPr>
+          <w:lang w:val="en-US"/>
+        </w:rPr>
+        <w:t xml:space="preserve">which and after a few seconds </w:t>
+      </w:r>
+      <w:r>
+        <w:rPr>
+          <w:lang w:val="en-US"/>
+        </w:rPr>
+        <w:t>redirects the client</w:t>
+      </w:r>
+      <w:r>
+        <w:rPr>
+          <w:lang w:val="en-US"/>
+        </w:rPr>
+        <w:t xml:space="preserve"> to the camera mode.</w:t>
       </w:r>
     </w:p>
     <w:p>
@@ -879,7 +909,13 @@
         <w:rPr>
           <w:lang w:val="en-US"/>
         </w:rPr>
-        <w:t>Pressing the ‘camera button’</w:t>
+        <w:t xml:space="preserve">Take a picture using the </w:t>
+      </w:r>
+      <w:r>
+        <w:rPr>
+          <w:lang w:val="en-US"/>
+        </w:rPr>
+        <w:t>‘camera button’</w:t>
       </w:r>
     </w:p>
     <w:p>
@@ -899,7 +935,7 @@
         <w:rPr>
           <w:lang w:val="en-US"/>
         </w:rPr>
-        <w:t>Installed the application on a device and in camera mode</w:t>
+        <w:t xml:space="preserve">Installed the application on a device </w:t>
       </w:r>
     </w:p>
     <w:p>
@@ -939,11 +975,63 @@
         <w:rPr>
           <w:lang w:val="en-US"/>
         </w:rPr>
+        <w:t>Start the application</w:t>
+      </w:r>
+    </w:p>
+    <w:p>
+      <w:pPr>
+        <w:pStyle w:val="Liststycke"/>
+        <w:numPr>
+          <w:ilvl w:val="0"/>
+          <w:numId w:val="3"/>
+        </w:numPr>
+        <w:rPr>
+          <w:lang w:val="en-US"/>
+        </w:rPr>
+      </w:pPr>
+      <w:r>
+        <w:rPr>
+          <w:lang w:val="en-US"/>
+        </w:rPr>
+        <w:t>Wait until redirected to camera mode</w:t>
+      </w:r>
+    </w:p>
+    <w:p>
+      <w:pPr>
+        <w:pStyle w:val="Liststycke"/>
+        <w:numPr>
+          <w:ilvl w:val="0"/>
+          <w:numId w:val="3"/>
+        </w:numPr>
+        <w:rPr>
+          <w:lang w:val="en-US"/>
+        </w:rPr>
+      </w:pPr>
+      <w:r>
+        <w:rPr>
+          <w:lang w:val="en-US"/>
+        </w:rPr>
         <w:t>Press the icon with a camera on it</w:t>
       </w:r>
     </w:p>
     <w:p>
       <w:pPr>
+        <w:pStyle w:val="Liststycke"/>
+        <w:rPr>
+          <w:lang w:val="en-US"/>
+        </w:rPr>
+      </w:pPr>
+    </w:p>
+    <w:p>
+      <w:pPr>
+        <w:pStyle w:val="Liststycke"/>
+        <w:rPr>
+          <w:lang w:val="en-US"/>
+        </w:rPr>
+      </w:pPr>
+    </w:p>
+    <w:p>
+      <w:pPr>
         <w:rPr>
           <w:lang w:val="en-US"/>
         </w:rPr>
@@ -961,6 +1049,7 @@
           <w:i/>
           <w:lang w:val="en-US"/>
         </w:rPr>
+        <w:lastRenderedPageBreak/>
         <w:t>Expected result</w:t>
       </w:r>
     </w:p>
@@ -974,21 +1063,7 @@
         <w:rPr>
           <w:lang w:val="en-US"/>
         </w:rPr>
-        <w:t xml:space="preserve">When the icon is pressed the picture freezes and the client is redirected to a </w:t>
-      </w:r>
-      <w:proofErr w:type="gramStart"/>
-      <w:r>
-        <w:rPr>
-          <w:lang w:val="en-US"/>
-        </w:rPr>
-        <w:t>view which</w:t>
-      </w:r>
-      <w:proofErr w:type="gramEnd"/>
-      <w:r>
-        <w:rPr>
-          <w:lang w:val="en-US"/>
-        </w:rPr>
-        <w:t xml:space="preserve"> displays the captured picture and two buttons.</w:t>
+        <w:t>The user should be redirected to a preview of the recently taken picture</w:t>
       </w:r>
     </w:p>
     <w:p>
@@ -1011,7 +1086,23 @@
           <w:b w:val="0"/>
           <w:lang w:val="en-US"/>
         </w:rPr>
-        <w:t>Analyzing a picture</w:t>
+        <w:t>T</w:t>
+      </w:r>
+      <w:r>
+        <w:rPr>
+          <w:b w:val="0"/>
+          <w:lang w:val="en-US"/>
+        </w:rPr>
+        <w:t>urning on th</w:t>
+      </w:r>
+      <w:bookmarkStart w:id="0" w:name="_GoBack"/>
+      <w:bookmarkEnd w:id="0"/>
+      <w:r>
+        <w:rPr>
+          <w:b w:val="0"/>
+          <w:lang w:val="en-US"/>
+        </w:rPr>
+        <w:t>e flash</w:t>
       </w:r>
     </w:p>
     <w:p>
@@ -1051,7 +1142,25 @@
         <w:rPr>
           <w:lang w:val="en-US"/>
         </w:rPr>
-        <w:t>Analyze a recently taken picture</w:t>
+        <w:t>Turning on the flash by p</w:t>
+      </w:r>
+      <w:r>
+        <w:rPr>
+          <w:lang w:val="en-US"/>
+        </w:rPr>
+        <w:t>ressing the ‘</w:t>
+      </w:r>
+      <w:r>
+        <w:rPr>
+          <w:lang w:val="en-US"/>
+        </w:rPr>
+        <w:t>flash</w:t>
+      </w:r>
+      <w:r>
+        <w:rPr>
+          <w:lang w:val="en-US"/>
+        </w:rPr>
+        <w:t xml:space="preserve"> button’</w:t>
       </w:r>
     </w:p>
     <w:p>
@@ -1071,7 +1180,487 @@
         <w:rPr>
           <w:lang w:val="en-US"/>
         </w:rPr>
-        <w:t>Installed the application on a device and has recently captured a picture.</w:t>
+        <w:t xml:space="preserve">Installed the application on a device </w:t>
+      </w:r>
+    </w:p>
+    <w:p>
+      <w:pPr>
+        <w:rPr>
+          <w:lang w:val="en-US"/>
+        </w:rPr>
+      </w:pPr>
+    </w:p>
+    <w:p>
+      <w:pPr>
+        <w:rPr>
+          <w:i/>
+          <w:lang w:val="en-US"/>
+        </w:rPr>
+      </w:pPr>
+      <w:r>
+        <w:rPr>
+          <w:i/>
+          <w:lang w:val="en-US"/>
+        </w:rPr>
+        <w:t>Version 1</w:t>
+      </w:r>
+    </w:p>
+    <w:p>
+      <w:pPr>
+        <w:pStyle w:val="Liststycke"/>
+        <w:numPr>
+          <w:ilvl w:val="0"/>
+          <w:numId w:val="7"/>
+        </w:numPr>
+        <w:rPr>
+          <w:lang w:val="en-US"/>
+        </w:rPr>
+      </w:pPr>
+      <w:r>
+        <w:rPr>
+          <w:lang w:val="en-US"/>
+        </w:rPr>
+        <w:t>Start the application</w:t>
+      </w:r>
+    </w:p>
+    <w:p>
+      <w:pPr>
+        <w:pStyle w:val="Liststycke"/>
+        <w:numPr>
+          <w:ilvl w:val="0"/>
+          <w:numId w:val="7"/>
+        </w:numPr>
+        <w:rPr>
+          <w:lang w:val="en-US"/>
+        </w:rPr>
+      </w:pPr>
+      <w:r>
+        <w:rPr>
+          <w:lang w:val="en-US"/>
+        </w:rPr>
+        <w:t>Wait until redirected to camera mode</w:t>
+      </w:r>
+    </w:p>
+    <w:p>
+      <w:pPr>
+        <w:pStyle w:val="Liststycke"/>
+        <w:numPr>
+          <w:ilvl w:val="0"/>
+          <w:numId w:val="7"/>
+        </w:numPr>
+        <w:rPr>
+          <w:lang w:val="en-US"/>
+        </w:rPr>
+      </w:pPr>
+      <w:r>
+        <w:rPr>
+          <w:lang w:val="en-US"/>
+        </w:rPr>
+        <w:t xml:space="preserve">Press the icon with a </w:t>
+      </w:r>
+      <w:r>
+        <w:rPr>
+          <w:lang w:val="en-US"/>
+        </w:rPr>
+        <w:t>flash</w:t>
+      </w:r>
+      <w:r>
+        <w:rPr>
+          <w:lang w:val="en-US"/>
+        </w:rPr>
+        <w:t xml:space="preserve"> on it</w:t>
+      </w:r>
+    </w:p>
+    <w:p>
+      <w:pPr>
+        <w:rPr>
+          <w:lang w:val="en-US"/>
+        </w:rPr>
+      </w:pPr>
+    </w:p>
+    <w:p>
+      <w:pPr>
+        <w:rPr>
+          <w:i/>
+          <w:lang w:val="en-US"/>
+        </w:rPr>
+      </w:pPr>
+      <w:r>
+        <w:rPr>
+          <w:i/>
+          <w:lang w:val="en-US"/>
+        </w:rPr>
+        <w:t>Expected result</w:t>
+      </w:r>
+    </w:p>
+    <w:p>
+      <w:pPr>
+        <w:rPr>
+          <w:lang w:val="en-US"/>
+        </w:rPr>
+      </w:pPr>
+      <w:r>
+        <w:rPr>
+          <w:lang w:val="en-US"/>
+        </w:rPr>
+        <w:t xml:space="preserve">The user should </w:t>
+      </w:r>
+      <w:r>
+        <w:rPr>
+          <w:lang w:val="en-US"/>
+        </w:rPr>
+        <w:t>see the light on the backside of the device turns on</w:t>
+      </w:r>
+    </w:p>
+    <w:p>
+      <w:pPr>
+        <w:rPr>
+          <w:lang w:val="en-US"/>
+        </w:rPr>
+      </w:pPr>
+    </w:p>
+    <w:p>
+      <w:pPr>
+        <w:pStyle w:val="Rubrik3"/>
+        <w:rPr>
+          <w:b w:val="0"/>
+          <w:lang w:val="en-US"/>
+        </w:rPr>
+      </w:pPr>
+      <w:r>
+        <w:rPr>
+          <w:b w:val="0"/>
+          <w:lang w:val="en-US"/>
+        </w:rPr>
+        <w:t>T</w:t>
+      </w:r>
+      <w:r>
+        <w:rPr>
+          <w:b w:val="0"/>
+          <w:lang w:val="en-US"/>
+        </w:rPr>
+        <w:t>urning off the</w:t>
+      </w:r>
+      <w:r>
+        <w:rPr>
+          <w:b w:val="0"/>
+          <w:lang w:val="en-US"/>
+        </w:rPr>
+        <w:t xml:space="preserve"> flash</w:t>
+      </w:r>
+    </w:p>
+    <w:p>
+      <w:pPr>
+        <w:rPr>
+          <w:lang w:val="en-US"/>
+        </w:rPr>
+      </w:pPr>
+      <w:r>
+        <w:rPr>
+          <w:b/>
+          <w:lang w:val="en-US"/>
+        </w:rPr>
+        <w:t xml:space="preserve">Test ID: </w:t>
+      </w:r>
+      <w:r>
+        <w:rPr>
+          <w:lang w:val="en-US"/>
+        </w:rPr>
+        <w:t>TC03</w:t>
+      </w:r>
+    </w:p>
+    <w:p>
+      <w:pPr>
+        <w:rPr>
+          <w:lang w:val="en-US"/>
+        </w:rPr>
+      </w:pPr>
+      <w:r>
+        <w:rPr>
+          <w:b/>
+          <w:lang w:val="en-US"/>
+        </w:rPr>
+        <w:t xml:space="preserve">Test Case description: </w:t>
+      </w:r>
+      <w:r>
+        <w:rPr>
+          <w:lang w:val="en-US"/>
+        </w:rPr>
+        <w:t>Turning off the flash by p</w:t>
+      </w:r>
+      <w:r>
+        <w:rPr>
+          <w:lang w:val="en-US"/>
+        </w:rPr>
+        <w:t>ressing the ‘</w:t>
+      </w:r>
+      <w:r>
+        <w:rPr>
+          <w:lang w:val="en-US"/>
+        </w:rPr>
+        <w:t>flash</w:t>
+      </w:r>
+      <w:r>
+        <w:rPr>
+          <w:lang w:val="en-US"/>
+        </w:rPr>
+        <w:t xml:space="preserve"> button’</w:t>
+      </w:r>
+      <w:r>
+        <w:rPr>
+          <w:lang w:val="en-US"/>
+        </w:rPr>
+        <w:t xml:space="preserve"> twice</w:t>
+      </w:r>
+    </w:p>
+    <w:p>
+      <w:pPr>
+        <w:rPr>
+          <w:lang w:val="en-US"/>
+        </w:rPr>
+      </w:pPr>
+      <w:r>
+        <w:rPr>
+          <w:b/>
+          <w:lang w:val="en-US"/>
+        </w:rPr>
+        <w:t xml:space="preserve">Precondition: </w:t>
+      </w:r>
+      <w:r>
+        <w:rPr>
+          <w:lang w:val="en-US"/>
+        </w:rPr>
+        <w:t xml:space="preserve">Installed the application on a device </w:t>
+      </w:r>
+    </w:p>
+    <w:p>
+      <w:pPr>
+        <w:rPr>
+          <w:lang w:val="en-US"/>
+        </w:rPr>
+      </w:pPr>
+    </w:p>
+    <w:p>
+      <w:pPr>
+        <w:rPr>
+          <w:i/>
+          <w:lang w:val="en-US"/>
+        </w:rPr>
+      </w:pPr>
+      <w:r>
+        <w:rPr>
+          <w:i/>
+          <w:lang w:val="en-US"/>
+        </w:rPr>
+        <w:t>Version 1</w:t>
+      </w:r>
+    </w:p>
+    <w:p>
+      <w:pPr>
+        <w:pStyle w:val="Liststycke"/>
+        <w:numPr>
+          <w:ilvl w:val="0"/>
+          <w:numId w:val="8"/>
+        </w:numPr>
+        <w:rPr>
+          <w:lang w:val="en-US"/>
+        </w:rPr>
+      </w:pPr>
+      <w:r>
+        <w:rPr>
+          <w:lang w:val="en-US"/>
+        </w:rPr>
+        <w:t>Start the application</w:t>
+      </w:r>
+    </w:p>
+    <w:p>
+      <w:pPr>
+        <w:pStyle w:val="Liststycke"/>
+        <w:numPr>
+          <w:ilvl w:val="0"/>
+          <w:numId w:val="8"/>
+        </w:numPr>
+        <w:rPr>
+          <w:lang w:val="en-US"/>
+        </w:rPr>
+      </w:pPr>
+      <w:r>
+        <w:rPr>
+          <w:lang w:val="en-US"/>
+        </w:rPr>
+        <w:t>Wait until redirected to camera mode</w:t>
+      </w:r>
+    </w:p>
+    <w:p>
+      <w:pPr>
+        <w:pStyle w:val="Liststycke"/>
+        <w:numPr>
+          <w:ilvl w:val="0"/>
+          <w:numId w:val="8"/>
+        </w:numPr>
+        <w:rPr>
+          <w:lang w:val="en-US"/>
+        </w:rPr>
+      </w:pPr>
+      <w:r>
+        <w:rPr>
+          <w:lang w:val="en-US"/>
+        </w:rPr>
+        <w:t xml:space="preserve">Press the icon with a </w:t>
+      </w:r>
+      <w:r>
+        <w:rPr>
+          <w:lang w:val="en-US"/>
+        </w:rPr>
+        <w:t>flash</w:t>
+      </w:r>
+      <w:r>
+        <w:rPr>
+          <w:lang w:val="en-US"/>
+        </w:rPr>
+        <w:t xml:space="preserve"> on it</w:t>
+      </w:r>
+    </w:p>
+    <w:p>
+      <w:pPr>
+        <w:pStyle w:val="Liststycke"/>
+        <w:numPr>
+          <w:ilvl w:val="0"/>
+          <w:numId w:val="8"/>
+        </w:numPr>
+        <w:rPr>
+          <w:lang w:val="en-US"/>
+        </w:rPr>
+      </w:pPr>
+      <w:r>
+        <w:rPr>
+          <w:lang w:val="en-US"/>
+        </w:rPr>
+        <w:t>Press the same icon once again</w:t>
+      </w:r>
+    </w:p>
+    <w:p>
+      <w:pPr>
+        <w:rPr>
+          <w:lang w:val="en-US"/>
+        </w:rPr>
+      </w:pPr>
+    </w:p>
+    <w:p>
+      <w:pPr>
+        <w:rPr>
+          <w:i/>
+          <w:lang w:val="en-US"/>
+        </w:rPr>
+      </w:pPr>
+      <w:r>
+        <w:rPr>
+          <w:i/>
+          <w:lang w:val="en-US"/>
+        </w:rPr>
+        <w:t>Expected result</w:t>
+      </w:r>
+    </w:p>
+    <w:p>
+      <w:pPr>
+        <w:rPr>
+          <w:lang w:val="en-US"/>
+        </w:rPr>
+      </w:pPr>
+      <w:r>
+        <w:rPr>
+          <w:lang w:val="en-US"/>
+        </w:rPr>
+        <w:t xml:space="preserve">The user should </w:t>
+      </w:r>
+      <w:r>
+        <w:rPr>
+          <w:lang w:val="en-US"/>
+        </w:rPr>
+        <w:t>see that the light on the backside of the device now turns off.</w:t>
+      </w:r>
+    </w:p>
+    <w:p>
+      <w:pPr>
+        <w:rPr>
+          <w:lang w:val="en-US"/>
+        </w:rPr>
+      </w:pPr>
+    </w:p>
+    <w:p>
+      <w:pPr>
+        <w:pStyle w:val="Rubrik3"/>
+        <w:rPr>
+          <w:b w:val="0"/>
+          <w:lang w:val="en-US"/>
+        </w:rPr>
+      </w:pPr>
+      <w:r>
+        <w:rPr>
+          <w:b w:val="0"/>
+          <w:lang w:val="en-US"/>
+        </w:rPr>
+        <w:t>Take a new picture</w:t>
+      </w:r>
+    </w:p>
+    <w:p>
+      <w:pPr>
+        <w:rPr>
+          <w:lang w:val="en-US"/>
+        </w:rPr>
+      </w:pPr>
+      <w:r>
+        <w:rPr>
+          <w:b/>
+          <w:lang w:val="en-US"/>
+        </w:rPr>
+        <w:t xml:space="preserve">Test ID: </w:t>
+      </w:r>
+      <w:r>
+        <w:rPr>
+          <w:lang w:val="en-US"/>
+        </w:rPr>
+        <w:t>TC04</w:t>
+      </w:r>
+    </w:p>
+    <w:p>
+      <w:pPr>
+        <w:rPr>
+          <w:lang w:val="en-US"/>
+        </w:rPr>
+      </w:pPr>
+      <w:r>
+        <w:rPr>
+          <w:b/>
+          <w:lang w:val="en-US"/>
+        </w:rPr>
+        <w:t xml:space="preserve">Test Case description: </w:t>
+      </w:r>
+      <w:r>
+        <w:rPr>
+          <w:lang w:val="en-US"/>
+        </w:rPr>
+        <w:t>Take a new picture when a picture is recently taken</w:t>
+      </w:r>
+    </w:p>
+    <w:p>
+      <w:pPr>
+        <w:rPr>
+          <w:lang w:val="en-US"/>
+        </w:rPr>
+      </w:pPr>
+      <w:r>
+        <w:rPr>
+          <w:b/>
+          <w:lang w:val="en-US"/>
+        </w:rPr>
+        <w:t xml:space="preserve">Precondition: </w:t>
+      </w:r>
+      <w:r>
+        <w:rPr>
+          <w:lang w:val="en-US"/>
+        </w:rPr>
+        <w:t xml:space="preserve">Installed the application on </w:t>
       </w:r>
     </w:p>
     <w:p>
@@ -1129,7 +1718,7 @@
         <w:rPr>
           <w:lang w:val="en-US"/>
         </w:rPr>
-        <w:t xml:space="preserve">Wait until you are redirected to the preview </w:t>
+        <w:t>Wait until redirected to camera mode</w:t>
       </w:r>
     </w:p>
     <w:p>
@@ -1147,7 +1736,55 @@
         <w:rPr>
           <w:lang w:val="en-US"/>
         </w:rPr>
-        <w:t xml:space="preserve">Press the </w:t>
+        <w:t>Take a picture</w:t>
+      </w:r>
+    </w:p>
+    <w:p>
+      <w:pPr>
+        <w:pStyle w:val="Liststycke"/>
+        <w:numPr>
+          <w:ilvl w:val="0"/>
+          <w:numId w:val="4"/>
+        </w:numPr>
+        <w:rPr>
+          <w:lang w:val="en-US"/>
+        </w:rPr>
+      </w:pPr>
+      <w:r>
+        <w:rPr>
+          <w:lang w:val="en-US"/>
+        </w:rPr>
+        <w:t xml:space="preserve">Wait until redirected to a preview of the recently taken picture </w:t>
+      </w:r>
+    </w:p>
+    <w:p>
+      <w:pPr>
+        <w:pStyle w:val="Liststycke"/>
+        <w:numPr>
+          <w:ilvl w:val="0"/>
+          <w:numId w:val="4"/>
+        </w:numPr>
+        <w:rPr>
+          <w:lang w:val="en-US"/>
+        </w:rPr>
+      </w:pPr>
+      <w:r>
+        <w:rPr>
+          <w:lang w:val="en-US"/>
+        </w:rPr>
+        <w:t>Press the</w:t>
+      </w:r>
+      <w:r>
+        <w:rPr>
+          <w:lang w:val="en-US"/>
+        </w:rPr>
+        <w:t xml:space="preserve"> green</w:t>
+      </w:r>
+      <w:r>
+        <w:rPr>
+          <w:lang w:val="en-US"/>
+        </w:rPr>
+        <w:t xml:space="preserve"> </w:t>
       </w:r>
       <w:r>
         <w:rPr>
@@ -1159,6 +1796,297 @@
         <w:rPr>
           <w:lang w:val="en-US"/>
         </w:rPr>
+        <w:t>“</w:t>
+      </w:r>
+      <w:r>
+        <w:rPr>
+          <w:lang w:val="en-US"/>
+        </w:rPr>
+        <w:t>Take a new picture</w:t>
+      </w:r>
+      <w:r>
+        <w:rPr>
+          <w:lang w:val="en-US"/>
+        </w:rPr>
+        <w:t>”</w:t>
+      </w:r>
+      <w:r>
+        <w:rPr>
+          <w:lang w:val="en-US"/>
+        </w:rPr>
+        <w:t xml:space="preserve"> on it</w:t>
+      </w:r>
+    </w:p>
+    <w:p>
+      <w:pPr>
+        <w:rPr>
+          <w:lang w:val="en-US"/>
+        </w:rPr>
+      </w:pPr>
+    </w:p>
+    <w:p>
+      <w:pPr>
+        <w:rPr>
+          <w:i/>
+          <w:lang w:val="en-US"/>
+        </w:rPr>
+      </w:pPr>
+      <w:r>
+        <w:rPr>
+          <w:i/>
+          <w:lang w:val="en-US"/>
+        </w:rPr>
+        <w:t>Expected result</w:t>
+      </w:r>
+    </w:p>
+    <w:p>
+      <w:pPr>
+        <w:rPr>
+          <w:lang w:val="en-US"/>
+        </w:rPr>
+      </w:pPr>
+      <w:r>
+        <w:rPr>
+          <w:lang w:val="en-US"/>
+        </w:rPr>
+        <w:t xml:space="preserve">The user should be redirected </w:t>
+      </w:r>
+      <w:r>
+        <w:rPr>
+          <w:lang w:val="en-US"/>
+        </w:rPr>
+        <w:t>back to camera mode.</w:t>
+      </w:r>
+      <w:r>
+        <w:rPr>
+          <w:lang w:val="en-US"/>
+        </w:rPr>
+        <w:t xml:space="preserve"> </w:t>
+      </w:r>
+    </w:p>
+    <w:p>
+      <w:pPr>
+        <w:rPr>
+          <w:lang w:val="en-US"/>
+        </w:rPr>
+      </w:pPr>
+    </w:p>
+    <w:p>
+      <w:pPr>
+        <w:pStyle w:val="Rubrik3"/>
+        <w:rPr>
+          <w:b w:val="0"/>
+          <w:lang w:val="en-US"/>
+        </w:rPr>
+      </w:pPr>
+      <w:r>
+        <w:rPr>
+          <w:b w:val="0"/>
+          <w:lang w:val="en-US"/>
+        </w:rPr>
+        <w:lastRenderedPageBreak/>
+        <w:t>Analyzing a picture</w:t>
+      </w:r>
+    </w:p>
+    <w:p>
+      <w:pPr>
+        <w:rPr>
+          <w:lang w:val="en-US"/>
+        </w:rPr>
+      </w:pPr>
+      <w:r>
+        <w:rPr>
+          <w:b/>
+          <w:lang w:val="en-US"/>
+        </w:rPr>
+        <w:t xml:space="preserve">Test ID: </w:t>
+      </w:r>
+      <w:r>
+        <w:rPr>
+          <w:lang w:val="en-US"/>
+        </w:rPr>
+        <w:t>TC05</w:t>
+      </w:r>
+    </w:p>
+    <w:p>
+      <w:pPr>
+        <w:rPr>
+          <w:lang w:val="en-US"/>
+        </w:rPr>
+      </w:pPr>
+      <w:r>
+        <w:rPr>
+          <w:b/>
+          <w:lang w:val="en-US"/>
+        </w:rPr>
+        <w:t xml:space="preserve">Test Case description: </w:t>
+      </w:r>
+      <w:r>
+        <w:rPr>
+          <w:lang w:val="en-US"/>
+        </w:rPr>
+        <w:t>Analyze a recently taken picture</w:t>
+      </w:r>
+    </w:p>
+    <w:p>
+      <w:pPr>
+        <w:rPr>
+          <w:lang w:val="en-US"/>
+        </w:rPr>
+      </w:pPr>
+      <w:r>
+        <w:rPr>
+          <w:b/>
+          <w:lang w:val="en-US"/>
+        </w:rPr>
+        <w:t xml:space="preserve">Precondition: </w:t>
+      </w:r>
+      <w:r>
+        <w:rPr>
+          <w:lang w:val="en-US"/>
+        </w:rPr>
+        <w:t>Installed the application on a device.</w:t>
+      </w:r>
+    </w:p>
+    <w:p>
+      <w:pPr>
+        <w:rPr>
+          <w:lang w:val="en-US"/>
+        </w:rPr>
+      </w:pPr>
+    </w:p>
+    <w:p>
+      <w:pPr>
+        <w:rPr>
+          <w:i/>
+          <w:lang w:val="en-US"/>
+        </w:rPr>
+      </w:pPr>
+      <w:r>
+        <w:rPr>
+          <w:i/>
+          <w:lang w:val="en-US"/>
+        </w:rPr>
+        <w:t>Version 1</w:t>
+      </w:r>
+    </w:p>
+    <w:p>
+      <w:pPr>
+        <w:pStyle w:val="Liststycke"/>
+        <w:numPr>
+          <w:ilvl w:val="0"/>
+          <w:numId w:val="11"/>
+        </w:numPr>
+        <w:rPr>
+          <w:lang w:val="en-US"/>
+        </w:rPr>
+      </w:pPr>
+      <w:r>
+        <w:rPr>
+          <w:lang w:val="en-US"/>
+        </w:rPr>
+        <w:t>Take a picture</w:t>
+      </w:r>
+    </w:p>
+    <w:p>
+      <w:pPr>
+        <w:pStyle w:val="Liststycke"/>
+        <w:numPr>
+          <w:ilvl w:val="0"/>
+          <w:numId w:val="11"/>
+        </w:numPr>
+        <w:rPr>
+          <w:lang w:val="en-US"/>
+        </w:rPr>
+      </w:pPr>
+      <w:r>
+        <w:rPr>
+          <w:lang w:val="en-US"/>
+        </w:rPr>
+        <w:t>Wait until redirected to camera mode</w:t>
+      </w:r>
+    </w:p>
+    <w:p>
+      <w:pPr>
+        <w:pStyle w:val="Liststycke"/>
+        <w:numPr>
+          <w:ilvl w:val="0"/>
+          <w:numId w:val="11"/>
+        </w:numPr>
+        <w:rPr>
+          <w:lang w:val="en-US"/>
+        </w:rPr>
+      </w:pPr>
+      <w:r>
+        <w:rPr>
+          <w:lang w:val="en-US"/>
+        </w:rPr>
+        <w:t>Take a picture</w:t>
+      </w:r>
+    </w:p>
+    <w:p>
+      <w:pPr>
+        <w:pStyle w:val="Liststycke"/>
+        <w:numPr>
+          <w:ilvl w:val="0"/>
+          <w:numId w:val="11"/>
+        </w:numPr>
+        <w:rPr>
+          <w:lang w:val="en-US"/>
+        </w:rPr>
+      </w:pPr>
+      <w:r>
+        <w:rPr>
+          <w:lang w:val="en-US"/>
+        </w:rPr>
+        <w:t>Wait until redirected to a preview of the recently taken picture</w:t>
+      </w:r>
+      <w:r>
+        <w:rPr>
+          <w:lang w:val="en-US"/>
+        </w:rPr>
+        <w:t xml:space="preserve"> </w:t>
+      </w:r>
+    </w:p>
+    <w:p>
+      <w:pPr>
+        <w:pStyle w:val="Liststycke"/>
+        <w:numPr>
+          <w:ilvl w:val="0"/>
+          <w:numId w:val="11"/>
+        </w:numPr>
+        <w:rPr>
+          <w:lang w:val="en-US"/>
+        </w:rPr>
+      </w:pPr>
+      <w:r>
+        <w:rPr>
+          <w:lang w:val="en-US"/>
+        </w:rPr>
+        <w:t>Press the</w:t>
+      </w:r>
+      <w:r>
+        <w:rPr>
+          <w:lang w:val="en-US"/>
+        </w:rPr>
+        <w:t xml:space="preserve"> green</w:t>
+      </w:r>
+      <w:r>
+        <w:rPr>
+          <w:lang w:val="en-US"/>
+        </w:rPr>
+        <w:t xml:space="preserve"> </w:t>
+      </w:r>
+      <w:r>
+        <w:rPr>
+          <w:lang w:val="en-US"/>
+        </w:rPr>
+        <w:t xml:space="preserve">button with the text </w:t>
+      </w:r>
+      <w:r>
+        <w:rPr>
+          <w:lang w:val="en-US"/>
+        </w:rPr>
         <w:t>“Analyze”</w:t>
       </w:r>
       <w:r>
@@ -1200,8 +2128,329 @@
         <w:rPr>
           <w:lang w:val="en-US"/>
         </w:rPr>
-        <w:t xml:space="preserve">When the button is pressed the client should be redirected to another view where, among with a button, the result is displayed. </w:t>
-      </w:r>
+        <w:t>The user should be redirected to a view where</w:t>
+      </w:r>
+      <w:r>
+        <w:rPr>
+          <w:lang w:val="en-US"/>
+        </w:rPr>
+        <w:t xml:space="preserve"> the result is displayed. </w:t>
+      </w:r>
+    </w:p>
+    <w:p>
+      <w:pPr>
+        <w:rPr>
+          <w:lang w:val="en-US"/>
+        </w:rPr>
+      </w:pPr>
+    </w:p>
+    <w:p>
+      <w:pPr>
+        <w:pStyle w:val="Rubrik3"/>
+        <w:rPr>
+          <w:b w:val="0"/>
+          <w:lang w:val="en-US"/>
+        </w:rPr>
+      </w:pPr>
+      <w:r>
+        <w:rPr>
+          <w:b w:val="0"/>
+          <w:lang w:val="en-US"/>
+        </w:rPr>
+        <w:t>Take a new picture when a result has been received</w:t>
+      </w:r>
+    </w:p>
+    <w:p>
+      <w:pPr>
+        <w:rPr>
+          <w:lang w:val="en-US"/>
+        </w:rPr>
+      </w:pPr>
+      <w:r>
+        <w:rPr>
+          <w:b/>
+          <w:lang w:val="en-US"/>
+        </w:rPr>
+        <w:t xml:space="preserve">Test ID: </w:t>
+      </w:r>
+      <w:r>
+        <w:rPr>
+          <w:lang w:val="en-US"/>
+        </w:rPr>
+        <w:t>TC06</w:t>
+      </w:r>
+    </w:p>
+    <w:p>
+      <w:pPr>
+        <w:rPr>
+          <w:lang w:val="en-US"/>
+        </w:rPr>
+      </w:pPr>
+      <w:r>
+        <w:rPr>
+          <w:b/>
+          <w:lang w:val="en-US"/>
+        </w:rPr>
+        <w:t xml:space="preserve">Test Case description: </w:t>
+      </w:r>
+      <w:r>
+        <w:rPr>
+          <w:lang w:val="en-US"/>
+        </w:rPr>
+        <w:t>Take a new picture by pressing the ‘camera button’ once the result is being displayed</w:t>
+      </w:r>
+    </w:p>
+    <w:p>
+      <w:pPr>
+        <w:rPr>
+          <w:lang w:val="en-US"/>
+        </w:rPr>
+      </w:pPr>
+      <w:r>
+        <w:rPr>
+          <w:b/>
+          <w:lang w:val="en-US"/>
+        </w:rPr>
+        <w:t xml:space="preserve">Precondition: </w:t>
+      </w:r>
+      <w:r>
+        <w:rPr>
+          <w:lang w:val="en-US"/>
+        </w:rPr>
+        <w:t>Installed the application on a device.</w:t>
+      </w:r>
+    </w:p>
+    <w:p>
+      <w:pPr>
+        <w:rPr>
+          <w:lang w:val="en-US"/>
+        </w:rPr>
+      </w:pPr>
+    </w:p>
+    <w:p>
+      <w:pPr>
+        <w:rPr>
+          <w:i/>
+          <w:lang w:val="en-US"/>
+        </w:rPr>
+      </w:pPr>
+      <w:r>
+        <w:rPr>
+          <w:i/>
+          <w:lang w:val="en-US"/>
+        </w:rPr>
+        <w:t>Version 1</w:t>
+      </w:r>
+    </w:p>
+    <w:p>
+      <w:pPr>
+        <w:pStyle w:val="Liststycke"/>
+        <w:numPr>
+          <w:ilvl w:val="0"/>
+          <w:numId w:val="9"/>
+        </w:numPr>
+        <w:rPr>
+          <w:lang w:val="en-US"/>
+        </w:rPr>
+      </w:pPr>
+      <w:r>
+        <w:rPr>
+          <w:lang w:val="en-US"/>
+        </w:rPr>
+        <w:t>Take a picture</w:t>
+      </w:r>
+    </w:p>
+    <w:p>
+      <w:pPr>
+        <w:pStyle w:val="Liststycke"/>
+        <w:numPr>
+          <w:ilvl w:val="0"/>
+          <w:numId w:val="9"/>
+        </w:numPr>
+        <w:rPr>
+          <w:lang w:val="en-US"/>
+        </w:rPr>
+      </w:pPr>
+      <w:r>
+        <w:rPr>
+          <w:lang w:val="en-US"/>
+        </w:rPr>
+        <w:t>Wait until redirected to camera mode</w:t>
+      </w:r>
+    </w:p>
+    <w:p>
+      <w:pPr>
+        <w:pStyle w:val="Liststycke"/>
+        <w:numPr>
+          <w:ilvl w:val="0"/>
+          <w:numId w:val="9"/>
+        </w:numPr>
+        <w:rPr>
+          <w:lang w:val="en-US"/>
+        </w:rPr>
+      </w:pPr>
+      <w:r>
+        <w:rPr>
+          <w:lang w:val="en-US"/>
+        </w:rPr>
+        <w:t>Take a picture</w:t>
+      </w:r>
+    </w:p>
+    <w:p>
+      <w:pPr>
+        <w:pStyle w:val="Liststycke"/>
+        <w:numPr>
+          <w:ilvl w:val="0"/>
+          <w:numId w:val="9"/>
+        </w:numPr>
+        <w:rPr>
+          <w:lang w:val="en-US"/>
+        </w:rPr>
+      </w:pPr>
+      <w:r>
+        <w:rPr>
+          <w:lang w:val="en-US"/>
+        </w:rPr>
+        <w:t xml:space="preserve">Wait until redirected to a preview of the recently taken picture </w:t>
+      </w:r>
+    </w:p>
+    <w:p>
+      <w:pPr>
+        <w:pStyle w:val="Liststycke"/>
+        <w:numPr>
+          <w:ilvl w:val="0"/>
+          <w:numId w:val="9"/>
+        </w:numPr>
+        <w:rPr>
+          <w:lang w:val="en-US"/>
+        </w:rPr>
+      </w:pPr>
+      <w:r>
+        <w:rPr>
+          <w:lang w:val="en-US"/>
+        </w:rPr>
+        <w:t>Press the</w:t>
+      </w:r>
+      <w:r>
+        <w:rPr>
+          <w:lang w:val="en-US"/>
+        </w:rPr>
+        <w:t xml:space="preserve"> green</w:t>
+      </w:r>
+      <w:r>
+        <w:rPr>
+          <w:lang w:val="en-US"/>
+        </w:rPr>
+        <w:t xml:space="preserve"> </w:t>
+      </w:r>
+      <w:r>
+        <w:rPr>
+          <w:lang w:val="en-US"/>
+        </w:rPr>
+        <w:t xml:space="preserve">button with the text </w:t>
+      </w:r>
+      <w:r>
+        <w:rPr>
+          <w:lang w:val="en-US"/>
+        </w:rPr>
+        <w:t>“Analyze”</w:t>
+      </w:r>
+      <w:r>
+        <w:rPr>
+          <w:lang w:val="en-US"/>
+        </w:rPr>
+        <w:t xml:space="preserve"> on it</w:t>
+      </w:r>
+    </w:p>
+    <w:p>
+      <w:pPr>
+        <w:pStyle w:val="Liststycke"/>
+        <w:numPr>
+          <w:ilvl w:val="0"/>
+          <w:numId w:val="9"/>
+        </w:numPr>
+        <w:rPr>
+          <w:lang w:val="en-US"/>
+        </w:rPr>
+      </w:pPr>
+      <w:r>
+        <w:rPr>
+          <w:lang w:val="en-US"/>
+        </w:rPr>
+        <w:t>Wait until redirected to a view where the result is displayed</w:t>
+      </w:r>
+    </w:p>
+    <w:p>
+      <w:pPr>
+        <w:pStyle w:val="Liststycke"/>
+        <w:numPr>
+          <w:ilvl w:val="0"/>
+          <w:numId w:val="9"/>
+        </w:numPr>
+        <w:rPr>
+          <w:lang w:val="en-US"/>
+        </w:rPr>
+      </w:pPr>
+      <w:r>
+        <w:rPr>
+          <w:lang w:val="en-US"/>
+        </w:rPr>
+        <w:t>Press the button with the text “Take a new picture” on it</w:t>
+      </w:r>
+    </w:p>
+    <w:p>
+      <w:pPr>
+        <w:rPr>
+          <w:lang w:val="en-US"/>
+        </w:rPr>
+      </w:pPr>
+    </w:p>
+    <w:p>
+      <w:pPr>
+        <w:rPr>
+          <w:i/>
+          <w:lang w:val="en-US"/>
+        </w:rPr>
+      </w:pPr>
+      <w:r>
+        <w:rPr>
+          <w:i/>
+          <w:lang w:val="en-US"/>
+        </w:rPr>
+        <w:t>Expected result</w:t>
+      </w:r>
+    </w:p>
+    <w:p>
+      <w:pPr>
+        <w:rPr>
+          <w:lang w:val="en-US"/>
+        </w:rPr>
+      </w:pPr>
+      <w:r>
+        <w:rPr>
+          <w:lang w:val="en-US"/>
+        </w:rPr>
+        <w:t>The user should be</w:t>
+      </w:r>
+      <w:r>
+        <w:rPr>
+          <w:lang w:val="en-US"/>
+        </w:rPr>
+        <w:t xml:space="preserve"> redirected back to camera mode.</w:t>
+      </w:r>
+      <w:r>
+        <w:rPr>
+          <w:lang w:val="en-US"/>
+        </w:rPr>
+        <w:t xml:space="preserve"> </w:t>
+      </w:r>
+    </w:p>
+    <w:p>
+      <w:pPr>
+        <w:rPr>
+          <w:lang w:val="en-US"/>
+        </w:rPr>
+      </w:pPr>
     </w:p>
     <w:p>
       <w:pPr>
@@ -1210,22 +2459,13 @@
           <w:lang w:val="en-GB"/>
         </w:rPr>
       </w:pPr>
-      <w:r>
-        <w:rPr>
-          <w:rFonts w:asciiTheme="majorHAnsi" w:hAnsiTheme="majorHAnsi"/>
-          <w:lang w:val="en-GB"/>
-        </w:rPr>
-        <w:t xml:space="preserve"> </w:t>
-      </w:r>
-    </w:p>
-    <w:p>
-      <w:pPr>
-        <w:rPr>
-          <w:lang w:val="en-US"/>
-        </w:rPr>
-      </w:pPr>
-      <w:bookmarkStart w:id="0" w:name="_GoBack"/>
-      <w:bookmarkEnd w:id="0"/>
+    </w:p>
+    <w:p>
+      <w:pPr>
+        <w:rPr>
+          <w:lang w:val="en-US"/>
+        </w:rPr>
+      </w:pPr>
     </w:p>
     <w:sectPr>
       <w:pgSz w:w="11900" w:h="16840"/>
@@ -1328,6 +2568,534 @@
     </w:lvl>
   </w:abstractNum>
   <w:abstractNum w:abstractNumId="1">
+    <w:nsid w:val="19F62BDD"/>
+    <w:multiLevelType w:val="hybridMultilevel"/>
+    <w:tmpl w:val="74B60D1C"/>
+    <w:lvl w:ilvl="0" w:tplc="041D000F">
+      <w:start w:val="1"/>
+      <w:numFmt w:val="decimal"/>
+      <w:lvlText w:val="%1."/>
+      <w:lvlJc w:val="left"/>
+      <w:pPr>
+        <w:ind w:left="720" w:hanging="360"/>
+      </w:pPr>
+      <w:rPr>
+        <w:rFonts w:hint="default"/>
+      </w:rPr>
+    </w:lvl>
+    <w:lvl w:ilvl="1" w:tplc="041D0019" w:tentative="1">
+      <w:start w:val="1"/>
+      <w:numFmt w:val="lowerLetter"/>
+      <w:lvlText w:val="%2."/>
+      <w:lvlJc w:val="left"/>
+      <w:pPr>
+        <w:ind w:left="1440" w:hanging="360"/>
+      </w:pPr>
+    </w:lvl>
+    <w:lvl w:ilvl="2" w:tplc="041D001B" w:tentative="1">
+      <w:start w:val="1"/>
+      <w:numFmt w:val="lowerRoman"/>
+      <w:lvlText w:val="%3."/>
+      <w:lvlJc w:val="right"/>
+      <w:pPr>
+        <w:ind w:left="2160" w:hanging="180"/>
+      </w:pPr>
+    </w:lvl>
+    <w:lvl w:ilvl="3" w:tplc="041D000F" w:tentative="1">
+      <w:start w:val="1"/>
+      <w:numFmt w:val="decimal"/>
+      <w:lvlText w:val="%4."/>
+      <w:lvlJc w:val="left"/>
+      <w:pPr>
+        <w:ind w:left="2880" w:hanging="360"/>
+      </w:pPr>
+    </w:lvl>
+    <w:lvl w:ilvl="4" w:tplc="041D0019" w:tentative="1">
+      <w:start w:val="1"/>
+      <w:numFmt w:val="lowerLetter"/>
+      <w:lvlText w:val="%5."/>
+      <w:lvlJc w:val="left"/>
+      <w:pPr>
+        <w:ind w:left="3600" w:hanging="360"/>
+      </w:pPr>
+    </w:lvl>
+    <w:lvl w:ilvl="5" w:tplc="041D001B" w:tentative="1">
+      <w:start w:val="1"/>
+      <w:numFmt w:val="lowerRoman"/>
+      <w:lvlText w:val="%6."/>
+      <w:lvlJc w:val="right"/>
+      <w:pPr>
+        <w:ind w:left="4320" w:hanging="180"/>
+      </w:pPr>
+    </w:lvl>
+    <w:lvl w:ilvl="6" w:tplc="041D000F" w:tentative="1">
+      <w:start w:val="1"/>
+      <w:numFmt w:val="decimal"/>
+      <w:lvlText w:val="%7."/>
+      <w:lvlJc w:val="left"/>
+      <w:pPr>
+        <w:ind w:left="5040" w:hanging="360"/>
+      </w:pPr>
+    </w:lvl>
+    <w:lvl w:ilvl="7" w:tplc="041D0019" w:tentative="1">
+      <w:start w:val="1"/>
+      <w:numFmt w:val="lowerLetter"/>
+      <w:lvlText w:val="%8."/>
+      <w:lvlJc w:val="left"/>
+      <w:pPr>
+        <w:ind w:left="5760" w:hanging="360"/>
+      </w:pPr>
+    </w:lvl>
+    <w:lvl w:ilvl="8" w:tplc="041D001B" w:tentative="1">
+      <w:start w:val="1"/>
+      <w:numFmt w:val="lowerRoman"/>
+      <w:lvlText w:val="%9."/>
+      <w:lvlJc w:val="right"/>
+      <w:pPr>
+        <w:ind w:left="6480" w:hanging="180"/>
+      </w:pPr>
+    </w:lvl>
+  </w:abstractNum>
+  <w:abstractNum w:abstractNumId="2">
+    <w:nsid w:val="1AF01B90"/>
+    <w:multiLevelType w:val="multilevel"/>
+    <w:tmpl w:val="85128BC8"/>
+    <w:lvl w:ilvl="0">
+      <w:start w:val="1"/>
+      <w:numFmt w:val="decimal"/>
+      <w:lvlText w:val="%1."/>
+      <w:lvlJc w:val="left"/>
+      <w:pPr>
+        <w:ind w:left="720" w:hanging="360"/>
+      </w:pPr>
+      <w:rPr>
+        <w:rFonts w:hint="default"/>
+      </w:rPr>
+    </w:lvl>
+    <w:lvl w:ilvl="1">
+      <w:start w:val="1"/>
+      <w:numFmt w:val="lowerLetter"/>
+      <w:lvlText w:val="%2."/>
+      <w:lvlJc w:val="left"/>
+      <w:pPr>
+        <w:ind w:left="1440" w:hanging="360"/>
+      </w:pPr>
+    </w:lvl>
+    <w:lvl w:ilvl="2">
+      <w:start w:val="1"/>
+      <w:numFmt w:val="lowerRoman"/>
+      <w:lvlText w:val="%3."/>
+      <w:lvlJc w:val="right"/>
+      <w:pPr>
+        <w:ind w:left="2160" w:hanging="180"/>
+      </w:pPr>
+    </w:lvl>
+    <w:lvl w:ilvl="3">
+      <w:start w:val="1"/>
+      <w:numFmt w:val="decimal"/>
+      <w:lvlText w:val="%4."/>
+      <w:lvlJc w:val="left"/>
+      <w:pPr>
+        <w:ind w:left="2880" w:hanging="360"/>
+      </w:pPr>
+    </w:lvl>
+    <w:lvl w:ilvl="4">
+      <w:start w:val="1"/>
+      <w:numFmt w:val="lowerLetter"/>
+      <w:lvlText w:val="%5."/>
+      <w:lvlJc w:val="left"/>
+      <w:pPr>
+        <w:ind w:left="3600" w:hanging="360"/>
+      </w:pPr>
+    </w:lvl>
+    <w:lvl w:ilvl="5">
+      <w:start w:val="1"/>
+      <w:numFmt w:val="lowerRoman"/>
+      <w:lvlText w:val="%6."/>
+      <w:lvlJc w:val="right"/>
+      <w:pPr>
+        <w:ind w:left="4320" w:hanging="180"/>
+      </w:pPr>
+    </w:lvl>
+    <w:lvl w:ilvl="6">
+      <w:start w:val="1"/>
+      <w:numFmt w:val="decimal"/>
+      <w:lvlText w:val="%7."/>
+      <w:lvlJc w:val="left"/>
+      <w:pPr>
+        <w:ind w:left="5040" w:hanging="360"/>
+      </w:pPr>
+    </w:lvl>
+    <w:lvl w:ilvl="7">
+      <w:start w:val="1"/>
+      <w:numFmt w:val="lowerLetter"/>
+      <w:lvlText w:val="%8."/>
+      <w:lvlJc w:val="left"/>
+      <w:pPr>
+        <w:ind w:left="5760" w:hanging="360"/>
+      </w:pPr>
+    </w:lvl>
+    <w:lvl w:ilvl="8">
+      <w:start w:val="1"/>
+      <w:numFmt w:val="lowerRoman"/>
+      <w:lvlText w:val="%9."/>
+      <w:lvlJc w:val="right"/>
+      <w:pPr>
+        <w:ind w:left="6480" w:hanging="180"/>
+      </w:pPr>
+    </w:lvl>
+  </w:abstractNum>
+  <w:abstractNum w:abstractNumId="3">
+    <w:nsid w:val="23536BF5"/>
+    <w:multiLevelType w:val="hybridMultilevel"/>
+    <w:tmpl w:val="74B60D1C"/>
+    <w:lvl w:ilvl="0" w:tplc="041D000F">
+      <w:start w:val="1"/>
+      <w:numFmt w:val="decimal"/>
+      <w:lvlText w:val="%1."/>
+      <w:lvlJc w:val="left"/>
+      <w:pPr>
+        <w:ind w:left="720" w:hanging="360"/>
+      </w:pPr>
+      <w:rPr>
+        <w:rFonts w:hint="default"/>
+      </w:rPr>
+    </w:lvl>
+    <w:lvl w:ilvl="1" w:tplc="041D0019" w:tentative="1">
+      <w:start w:val="1"/>
+      <w:numFmt w:val="lowerLetter"/>
+      <w:lvlText w:val="%2."/>
+      <w:lvlJc w:val="left"/>
+      <w:pPr>
+        <w:ind w:left="1440" w:hanging="360"/>
+      </w:pPr>
+    </w:lvl>
+    <w:lvl w:ilvl="2" w:tplc="041D001B" w:tentative="1">
+      <w:start w:val="1"/>
+      <w:numFmt w:val="lowerRoman"/>
+      <w:lvlText w:val="%3."/>
+      <w:lvlJc w:val="right"/>
+      <w:pPr>
+        <w:ind w:left="2160" w:hanging="180"/>
+      </w:pPr>
+    </w:lvl>
+    <w:lvl w:ilvl="3" w:tplc="041D000F" w:tentative="1">
+      <w:start w:val="1"/>
+      <w:numFmt w:val="decimal"/>
+      <w:lvlText w:val="%4."/>
+      <w:lvlJc w:val="left"/>
+      <w:pPr>
+        <w:ind w:left="2880" w:hanging="360"/>
+      </w:pPr>
+    </w:lvl>
+    <w:lvl w:ilvl="4" w:tplc="041D0019" w:tentative="1">
+      <w:start w:val="1"/>
+      <w:numFmt w:val="lowerLetter"/>
+      <w:lvlText w:val="%5."/>
+      <w:lvlJc w:val="left"/>
+      <w:pPr>
+        <w:ind w:left="3600" w:hanging="360"/>
+      </w:pPr>
+    </w:lvl>
+    <w:lvl w:ilvl="5" w:tplc="041D001B" w:tentative="1">
+      <w:start w:val="1"/>
+      <w:numFmt w:val="lowerRoman"/>
+      <w:lvlText w:val="%6."/>
+      <w:lvlJc w:val="right"/>
+      <w:pPr>
+        <w:ind w:left="4320" w:hanging="180"/>
+      </w:pPr>
+    </w:lvl>
+    <w:lvl w:ilvl="6" w:tplc="041D000F" w:tentative="1">
+      <w:start w:val="1"/>
+      <w:numFmt w:val="decimal"/>
+      <w:lvlText w:val="%7."/>
+      <w:lvlJc w:val="left"/>
+      <w:pPr>
+        <w:ind w:left="5040" w:hanging="360"/>
+      </w:pPr>
+    </w:lvl>
+    <w:lvl w:ilvl="7" w:tplc="041D0019" w:tentative="1">
+      <w:start w:val="1"/>
+      <w:numFmt w:val="lowerLetter"/>
+      <w:lvlText w:val="%8."/>
+      <w:lvlJc w:val="left"/>
+      <w:pPr>
+        <w:ind w:left="5760" w:hanging="360"/>
+      </w:pPr>
+    </w:lvl>
+    <w:lvl w:ilvl="8" w:tplc="041D001B" w:tentative="1">
+      <w:start w:val="1"/>
+      <w:numFmt w:val="lowerRoman"/>
+      <w:lvlText w:val="%9."/>
+      <w:lvlJc w:val="right"/>
+      <w:pPr>
+        <w:ind w:left="6480" w:hanging="180"/>
+      </w:pPr>
+    </w:lvl>
+  </w:abstractNum>
+  <w:abstractNum w:abstractNumId="4">
+    <w:nsid w:val="27727723"/>
+    <w:multiLevelType w:val="hybridMultilevel"/>
+    <w:tmpl w:val="7C00AFF0"/>
+    <w:lvl w:ilvl="0" w:tplc="041D000F">
+      <w:start w:val="1"/>
+      <w:numFmt w:val="decimal"/>
+      <w:lvlText w:val="%1."/>
+      <w:lvlJc w:val="left"/>
+      <w:pPr>
+        <w:ind w:left="720" w:hanging="360"/>
+      </w:pPr>
+    </w:lvl>
+    <w:lvl w:ilvl="1" w:tplc="041D0019" w:tentative="1">
+      <w:start w:val="1"/>
+      <w:numFmt w:val="lowerLetter"/>
+      <w:lvlText w:val="%2."/>
+      <w:lvlJc w:val="left"/>
+      <w:pPr>
+        <w:ind w:left="1440" w:hanging="360"/>
+      </w:pPr>
+    </w:lvl>
+    <w:lvl w:ilvl="2" w:tplc="041D001B" w:tentative="1">
+      <w:start w:val="1"/>
+      <w:numFmt w:val="lowerRoman"/>
+      <w:lvlText w:val="%3."/>
+      <w:lvlJc w:val="right"/>
+      <w:pPr>
+        <w:ind w:left="2160" w:hanging="180"/>
+      </w:pPr>
+    </w:lvl>
+    <w:lvl w:ilvl="3" w:tplc="041D000F" w:tentative="1">
+      <w:start w:val="1"/>
+      <w:numFmt w:val="decimal"/>
+      <w:lvlText w:val="%4."/>
+      <w:lvlJc w:val="left"/>
+      <w:pPr>
+        <w:ind w:left="2880" w:hanging="360"/>
+      </w:pPr>
+    </w:lvl>
+    <w:lvl w:ilvl="4" w:tplc="041D0019" w:tentative="1">
+      <w:start w:val="1"/>
+      <w:numFmt w:val="lowerLetter"/>
+      <w:lvlText w:val="%5."/>
+      <w:lvlJc w:val="left"/>
+      <w:pPr>
+        <w:ind w:left="3600" w:hanging="360"/>
+      </w:pPr>
+    </w:lvl>
+    <w:lvl w:ilvl="5" w:tplc="041D001B" w:tentative="1">
+      <w:start w:val="1"/>
+      <w:numFmt w:val="lowerRoman"/>
+      <w:lvlText w:val="%6."/>
+      <w:lvlJc w:val="right"/>
+      <w:pPr>
+        <w:ind w:left="4320" w:hanging="180"/>
+      </w:pPr>
+    </w:lvl>
+    <w:lvl w:ilvl="6" w:tplc="041D000F" w:tentative="1">
+      <w:start w:val="1"/>
+      <w:numFmt w:val="decimal"/>
+      <w:lvlText w:val="%7."/>
+      <w:lvlJc w:val="left"/>
+      <w:pPr>
+        <w:ind w:left="5040" w:hanging="360"/>
+      </w:pPr>
+    </w:lvl>
+    <w:lvl w:ilvl="7" w:tplc="041D0019" w:tentative="1">
+      <w:start w:val="1"/>
+      <w:numFmt w:val="lowerLetter"/>
+      <w:lvlText w:val="%8."/>
+      <w:lvlJc w:val="left"/>
+      <w:pPr>
+        <w:ind w:left="5760" w:hanging="360"/>
+      </w:pPr>
+    </w:lvl>
+    <w:lvl w:ilvl="8" w:tplc="041D001B" w:tentative="1">
+      <w:start w:val="1"/>
+      <w:numFmt w:val="lowerRoman"/>
+      <w:lvlText w:val="%9."/>
+      <w:lvlJc w:val="right"/>
+      <w:pPr>
+        <w:ind w:left="6480" w:hanging="180"/>
+      </w:pPr>
+    </w:lvl>
+  </w:abstractNum>
+  <w:abstractNum w:abstractNumId="5">
+    <w:nsid w:val="30740DED"/>
+    <w:multiLevelType w:val="hybridMultilevel"/>
+    <w:tmpl w:val="74B60D1C"/>
+    <w:lvl w:ilvl="0" w:tplc="041D000F">
+      <w:start w:val="1"/>
+      <w:numFmt w:val="decimal"/>
+      <w:lvlText w:val="%1."/>
+      <w:lvlJc w:val="left"/>
+      <w:pPr>
+        <w:ind w:left="720" w:hanging="360"/>
+      </w:pPr>
+    </w:lvl>
+    <w:lvl w:ilvl="1" w:tplc="041D0019">
+      <w:start w:val="1"/>
+      <w:numFmt w:val="lowerLetter"/>
+      <w:lvlText w:val="%2."/>
+      <w:lvlJc w:val="left"/>
+      <w:pPr>
+        <w:ind w:left="1440" w:hanging="360"/>
+      </w:pPr>
+    </w:lvl>
+    <w:lvl w:ilvl="2" w:tplc="041D001B">
+      <w:start w:val="1"/>
+      <w:numFmt w:val="lowerRoman"/>
+      <w:lvlText w:val="%3."/>
+      <w:lvlJc w:val="right"/>
+      <w:pPr>
+        <w:ind w:left="2160" w:hanging="180"/>
+      </w:pPr>
+    </w:lvl>
+    <w:lvl w:ilvl="3" w:tplc="041D000F">
+      <w:start w:val="1"/>
+      <w:numFmt w:val="decimal"/>
+      <w:lvlText w:val="%4."/>
+      <w:lvlJc w:val="left"/>
+      <w:pPr>
+        <w:ind w:left="2880" w:hanging="360"/>
+      </w:pPr>
+    </w:lvl>
+    <w:lvl w:ilvl="4" w:tplc="041D0019">
+      <w:start w:val="1"/>
+      <w:numFmt w:val="lowerLetter"/>
+      <w:lvlText w:val="%5."/>
+      <w:lvlJc w:val="left"/>
+      <w:pPr>
+        <w:ind w:left="3600" w:hanging="360"/>
+      </w:pPr>
+    </w:lvl>
+    <w:lvl w:ilvl="5" w:tplc="041D001B">
+      <w:start w:val="1"/>
+      <w:numFmt w:val="lowerRoman"/>
+      <w:lvlText w:val="%6."/>
+      <w:lvlJc w:val="right"/>
+      <w:pPr>
+        <w:ind w:left="4320" w:hanging="180"/>
+      </w:pPr>
+    </w:lvl>
+    <w:lvl w:ilvl="6" w:tplc="041D000F">
+      <w:start w:val="1"/>
+      <w:numFmt w:val="decimal"/>
+      <w:lvlText w:val="%7."/>
+      <w:lvlJc w:val="left"/>
+      <w:pPr>
+        <w:ind w:left="5040" w:hanging="360"/>
+      </w:pPr>
+    </w:lvl>
+    <w:lvl w:ilvl="7" w:tplc="041D0019">
+      <w:start w:val="1"/>
+      <w:numFmt w:val="lowerLetter"/>
+      <w:lvlText w:val="%8."/>
+      <w:lvlJc w:val="left"/>
+      <w:pPr>
+        <w:ind w:left="5760" w:hanging="360"/>
+      </w:pPr>
+    </w:lvl>
+    <w:lvl w:ilvl="8" w:tplc="041D001B">
+      <w:start w:val="1"/>
+      <w:numFmt w:val="lowerRoman"/>
+      <w:lvlText w:val="%9."/>
+      <w:lvlJc w:val="right"/>
+      <w:pPr>
+        <w:ind w:left="6480" w:hanging="180"/>
+      </w:pPr>
+    </w:lvl>
+  </w:abstractNum>
+  <w:abstractNum w:abstractNumId="6">
+    <w:nsid w:val="3876512A"/>
+    <w:multiLevelType w:val="hybridMultilevel"/>
+    <w:tmpl w:val="85128BC8"/>
+    <w:lvl w:ilvl="0" w:tplc="041D000F">
+      <w:start w:val="1"/>
+      <w:numFmt w:val="decimal"/>
+      <w:lvlText w:val="%1."/>
+      <w:lvlJc w:val="left"/>
+      <w:pPr>
+        <w:ind w:left="720" w:hanging="360"/>
+      </w:pPr>
+      <w:rPr>
+        <w:rFonts w:hint="default"/>
+      </w:rPr>
+    </w:lvl>
+    <w:lvl w:ilvl="1" w:tplc="041D0019" w:tentative="1">
+      <w:start w:val="1"/>
+      <w:numFmt w:val="lowerLetter"/>
+      <w:lvlText w:val="%2."/>
+      <w:lvlJc w:val="left"/>
+      <w:pPr>
+        <w:ind w:left="1440" w:hanging="360"/>
+      </w:pPr>
+    </w:lvl>
+    <w:lvl w:ilvl="2" w:tplc="041D001B" w:tentative="1">
+      <w:start w:val="1"/>
+      <w:numFmt w:val="lowerRoman"/>
+      <w:lvlText w:val="%3."/>
+      <w:lvlJc w:val="right"/>
+      <w:pPr>
+        <w:ind w:left="2160" w:hanging="180"/>
+      </w:pPr>
+    </w:lvl>
+    <w:lvl w:ilvl="3" w:tplc="041D000F" w:tentative="1">
+      <w:start w:val="1"/>
+      <w:numFmt w:val="decimal"/>
+      <w:lvlText w:val="%4."/>
+      <w:lvlJc w:val="left"/>
+      <w:pPr>
+        <w:ind w:left="2880" w:hanging="360"/>
+      </w:pPr>
+    </w:lvl>
+    <w:lvl w:ilvl="4" w:tplc="041D0019" w:tentative="1">
+      <w:start w:val="1"/>
+      <w:numFmt w:val="lowerLetter"/>
+      <w:lvlText w:val="%5."/>
+      <w:lvlJc w:val="left"/>
+      <w:pPr>
+        <w:ind w:left="3600" w:hanging="360"/>
+      </w:pPr>
+    </w:lvl>
+    <w:lvl w:ilvl="5" w:tplc="041D001B" w:tentative="1">
+      <w:start w:val="1"/>
+      <w:numFmt w:val="lowerRoman"/>
+      <w:lvlText w:val="%6."/>
+      <w:lvlJc w:val="right"/>
+      <w:pPr>
+        <w:ind w:left="4320" w:hanging="180"/>
+      </w:pPr>
+    </w:lvl>
+    <w:lvl w:ilvl="6" w:tplc="041D000F" w:tentative="1">
+      <w:start w:val="1"/>
+      <w:numFmt w:val="decimal"/>
+      <w:lvlText w:val="%7."/>
+      <w:lvlJc w:val="left"/>
+      <w:pPr>
+        <w:ind w:left="5040" w:hanging="360"/>
+      </w:pPr>
+    </w:lvl>
+    <w:lvl w:ilvl="7" w:tplc="041D0019" w:tentative="1">
+      <w:start w:val="1"/>
+      <w:numFmt w:val="lowerLetter"/>
+      <w:lvlText w:val="%8."/>
+      <w:lvlJc w:val="left"/>
+      <w:pPr>
+        <w:ind w:left="5760" w:hanging="360"/>
+      </w:pPr>
+    </w:lvl>
+    <w:lvl w:ilvl="8" w:tplc="041D001B" w:tentative="1">
+      <w:start w:val="1"/>
+      <w:numFmt w:val="lowerRoman"/>
+      <w:lvlText w:val="%9."/>
+      <w:lvlJc w:val="right"/>
+      <w:pPr>
+        <w:ind w:left="6480" w:hanging="180"/>
+      </w:pPr>
+    </w:lvl>
+  </w:abstractNum>
+  <w:abstractNum w:abstractNumId="7">
     <w:nsid w:val="502E4347"/>
     <w:multiLevelType w:val="hybridMultilevel"/>
     <w:tmpl w:val="A130589E"/>
@@ -1416,7 +3184,7 @@
       </w:pPr>
     </w:lvl>
   </w:abstractNum>
-  <w:abstractNum w:abstractNumId="2">
+  <w:abstractNum w:abstractNumId="8">
     <w:nsid w:val="5B3F3C83"/>
     <w:multiLevelType w:val="hybridMultilevel"/>
     <w:tmpl w:val="74B60D1C"/>
@@ -1505,7 +3273,7 @@
       </w:pPr>
     </w:lvl>
   </w:abstractNum>
-  <w:abstractNum w:abstractNumId="3">
+  <w:abstractNum w:abstractNumId="9">
     <w:nsid w:val="717C7D91"/>
     <w:multiLevelType w:val="hybridMultilevel"/>
     <w:tmpl w:val="A130589E"/>
@@ -1594,17 +3362,151 @@
       </w:pPr>
     </w:lvl>
   </w:abstractNum>
+  <w:abstractNum w:abstractNumId="10">
+    <w:nsid w:val="774C7D28"/>
+    <w:multiLevelType w:val="hybridMultilevel"/>
+    <w:tmpl w:val="74B60D1C"/>
+    <w:lvl w:ilvl="0" w:tplc="041D000F">
+      <w:start w:val="1"/>
+      <w:numFmt w:val="decimal"/>
+      <w:lvlText w:val="%1."/>
+      <w:lvlJc w:val="left"/>
+      <w:pPr>
+        <w:ind w:left="720" w:hanging="360"/>
+      </w:pPr>
+    </w:lvl>
+    <w:lvl w:ilvl="1" w:tplc="041D0019">
+      <w:start w:val="1"/>
+      <w:numFmt w:val="lowerLetter"/>
+      <w:lvlText w:val="%2."/>
+      <w:lvlJc w:val="left"/>
+      <w:pPr>
+        <w:ind w:left="1440" w:hanging="360"/>
+      </w:pPr>
+    </w:lvl>
+    <w:lvl w:ilvl="2" w:tplc="041D001B">
+      <w:start w:val="1"/>
+      <w:numFmt w:val="lowerRoman"/>
+      <w:lvlText w:val="%3."/>
+      <w:lvlJc w:val="right"/>
+      <w:pPr>
+        <w:ind w:left="2160" w:hanging="180"/>
+      </w:pPr>
+    </w:lvl>
+    <w:lvl w:ilvl="3" w:tplc="041D000F">
+      <w:start w:val="1"/>
+      <w:numFmt w:val="decimal"/>
+      <w:lvlText w:val="%4."/>
+      <w:lvlJc w:val="left"/>
+      <w:pPr>
+        <w:ind w:left="2880" w:hanging="360"/>
+      </w:pPr>
+    </w:lvl>
+    <w:lvl w:ilvl="4" w:tplc="041D0019">
+      <w:start w:val="1"/>
+      <w:numFmt w:val="lowerLetter"/>
+      <w:lvlText w:val="%5."/>
+      <w:lvlJc w:val="left"/>
+      <w:pPr>
+        <w:ind w:left="3600" w:hanging="360"/>
+      </w:pPr>
+    </w:lvl>
+    <w:lvl w:ilvl="5" w:tplc="041D001B">
+      <w:start w:val="1"/>
+      <w:numFmt w:val="lowerRoman"/>
+      <w:lvlText w:val="%6."/>
+      <w:lvlJc w:val="right"/>
+      <w:pPr>
+        <w:ind w:left="4320" w:hanging="180"/>
+      </w:pPr>
+    </w:lvl>
+    <w:lvl w:ilvl="6" w:tplc="041D000F">
+      <w:start w:val="1"/>
+      <w:numFmt w:val="decimal"/>
+      <w:lvlText w:val="%7."/>
+      <w:lvlJc w:val="left"/>
+      <w:pPr>
+        <w:ind w:left="5040" w:hanging="360"/>
+      </w:pPr>
+    </w:lvl>
+    <w:lvl w:ilvl="7" w:tplc="041D0019">
+      <w:start w:val="1"/>
+      <w:numFmt w:val="lowerLetter"/>
+      <w:lvlText w:val="%8."/>
+      <w:lvlJc w:val="left"/>
+      <w:pPr>
+        <w:ind w:left="5760" w:hanging="360"/>
+      </w:pPr>
+    </w:lvl>
+    <w:lvl w:ilvl="8" w:tplc="041D001B">
+      <w:start w:val="1"/>
+      <w:numFmt w:val="lowerRoman"/>
+      <w:lvlText w:val="%9."/>
+      <w:lvlJc w:val="right"/>
+      <w:pPr>
+        <w:ind w:left="6480" w:hanging="180"/>
+      </w:pPr>
+    </w:lvl>
+  </w:abstractNum>
   <w:num w:numId="1">
-    <w:abstractNumId w:val="3"/>
+    <w:abstractNumId w:val="9"/>
   </w:num>
   <w:num w:numId="2">
-    <w:abstractNumId w:val="1"/>
+    <w:abstractNumId w:val="7"/>
   </w:num>
   <w:num w:numId="3">
-    <w:abstractNumId w:val="2"/>
+    <w:abstractNumId w:val="8"/>
   </w:num>
   <w:num w:numId="4">
     <w:abstractNumId w:val="0"/>
+  </w:num>
+  <w:num w:numId="5">
+    <w:abstractNumId w:val="10"/>
+    <w:lvlOverride w:ilvl="0">
+      <w:startOverride w:val="1"/>
+    </w:lvlOverride>
+    <w:lvlOverride w:ilvl="1">
+      <w:startOverride w:val="1"/>
+    </w:lvlOverride>
+    <w:lvlOverride w:ilvl="2">
+      <w:startOverride w:val="1"/>
+    </w:lvlOverride>
+    <w:lvlOverride w:ilvl="3">
+      <w:startOverride w:val="1"/>
+    </w:lvlOverride>
+    <w:lvlOverride w:ilvl="4">
+      <w:startOverride w:val="1"/>
+    </w:lvlOverride>
+    <w:lvlOverride w:ilvl="5">
+      <w:startOverride w:val="1"/>
+    </w:lvlOverride>
+    <w:lvlOverride w:ilvl="6">
+      <w:startOverride w:val="1"/>
+    </w:lvlOverride>
+    <w:lvlOverride w:ilvl="7">
+      <w:startOverride w:val="1"/>
+    </w:lvlOverride>
+    <w:lvlOverride w:ilvl="8">
+      <w:startOverride w:val="1"/>
+    </w:lvlOverride>
+  </w:num>
+  <w:num w:numId="6">
+    <w:abstractNumId w:val="5"/>
+  </w:num>
+  <w:num w:numId="7">
+    <w:abstractNumId w:val="1"/>
+  </w:num>
+  <w:num w:numId="8">
+    <w:abstractNumId w:val="3"/>
+  </w:num>
+  <w:num w:numId="9">
+    <w:abstractNumId w:val="6"/>
+  </w:num>
+  <w:num w:numId="10">
+    <w:abstractNumId w:val="2"/>
+  </w:num>
+  <w:num w:numId="11">
+    <w:abstractNumId w:val="4"/>
   </w:num>
 </w:numbering>
 </file>

</xml_diff>